<commit_message>
Added to sensordokumentationv2.docx. -Felix
</commit_message>
<xml_diff>
--- a/Rapport og projektdokumentation/Projektdokumentation/Dokumentation sensorer/Sensordokumentation v2.docx
+++ b/Rapport og projektdokumentation/Projektdokumentation/Dokumentation sensorer/Sensordokumentation v2.docx
@@ -1,6 +1,6 @@
 
 <file path=word/document.xml><?xml version="1.0" encoding="utf-8"?>
-<w:document xmlns:ve="http://schemas.openxmlformats.org/markup-compatibility/2006" xmlns:o="urn:schemas-microsoft-com:office:office" xmlns:r="http://schemas.openxmlformats.org/officeDocument/2006/relationships" xmlns:m="http://schemas.openxmlformats.org/officeDocument/2006/math" xmlns:v="urn:schemas-microsoft-com:vml" xmlns:wp="http://schemas.openxmlformats.org/drawingml/2006/wordprocessingDrawing" xmlns:w10="urn:schemas-microsoft-com:office:word" xmlns:w="http://schemas.openxmlformats.org/wordprocessingml/2006/main" xmlns:wne="http://schemas.microsoft.com/office/word/2006/wordml">
+<w:document xmlns:wpc="http://schemas.microsoft.com/office/word/2010/wordprocessingCanvas" xmlns:mc="http://schemas.openxmlformats.org/markup-compatibility/2006" xmlns:o="urn:schemas-microsoft-com:office:office" xmlns:r="http://schemas.openxmlformats.org/officeDocument/2006/relationships" xmlns:m="http://schemas.openxmlformats.org/officeDocument/2006/math" xmlns:v="urn:schemas-microsoft-com:vml" xmlns:wp14="http://schemas.microsoft.com/office/word/2010/wordprocessingDrawing" xmlns:wp="http://schemas.openxmlformats.org/drawingml/2006/wordprocessingDrawing" xmlns:w10="urn:schemas-microsoft-com:office:word" xmlns:w="http://schemas.openxmlformats.org/wordprocessingml/2006/main" xmlns:w14="http://schemas.microsoft.com/office/word/2010/wordml" xmlns:w15="http://schemas.microsoft.com/office/word/2012/wordml" xmlns:wpg="http://schemas.microsoft.com/office/word/2010/wordprocessingGroup" xmlns:wpi="http://schemas.microsoft.com/office/word/2010/wordprocessingInk" xmlns:wne="http://schemas.microsoft.com/office/word/2006/wordml" xmlns:wps="http://schemas.microsoft.com/office/word/2010/wordprocessingShape" mc:Ignorable="w14 w15 wp14">
   <w:body>
     <w:p>
       <w:pPr>
@@ -94,89 +94,585 @@
         <w:pStyle w:val="Overskrift2"/>
       </w:pPr>
       <w:r>
+        <w:t>Kabeltype</w:t>
+      </w:r>
+    </w:p>
+    <w:p>
+      <w:r>
+        <w:t xml:space="preserve">Til at stå for selve overførslen af I2C, benyttes i dette projekt </w:t>
+      </w:r>
+      <w:r>
+        <w:rPr>
+          <w:i/>
+        </w:rPr>
+        <w:t>RJ11 kabler</w:t>
+      </w:r>
+      <w:r>
+        <w:t xml:space="preserve"> som forbindes til sensorprints via </w:t>
+      </w:r>
+      <w:r>
+        <w:rPr>
+          <w:i/>
+        </w:rPr>
+        <w:t xml:space="preserve">RJ12-CPTH </w:t>
+      </w:r>
+      <w:proofErr w:type="spellStart"/>
+      <w:r>
+        <w:rPr>
+          <w:i/>
+        </w:rPr>
+        <w:t>connectors</w:t>
+      </w:r>
+      <w:proofErr w:type="spellEnd"/>
+      <w:r>
+        <w:t xml:space="preserve">. Dette er valgt idet RJ11 kabler er alm. Tilgængeligt med det nødvendige antal ledere, som samtidig har en låsemekanisme. Dette giver mulighed for at ledningerne bliver siddende, selv når brugeren udfører diverse bevægelser for at generere data fra sensorerne. </w:t>
+      </w:r>
+    </w:p>
+    <w:p>
+      <w:r>
+        <w:t xml:space="preserve">Ved at have to </w:t>
+      </w:r>
+      <w:proofErr w:type="spellStart"/>
+      <w:r>
+        <w:t>connectors</w:t>
+      </w:r>
+      <w:proofErr w:type="spellEnd"/>
+      <w:r>
+        <w:t xml:space="preserve"> på hver sensor, samt fire </w:t>
+      </w:r>
+      <w:proofErr w:type="spellStart"/>
+      <w:r>
+        <w:t>connectors</w:t>
+      </w:r>
+      <w:proofErr w:type="spellEnd"/>
+      <w:r>
+        <w:t xml:space="preserve"> på Body enheden kan sensorerne kobles i fire kæder ud fra Body enheden. Dette tillader brugeren at minimere ledningsproblemer ved brug af flere sensorer, og gør at sensorerne kun kan forbindes korrekt idet der er tale om en bus. </w:t>
+      </w:r>
+    </w:p>
+    <w:p>
+      <w:pPr>
+        <w:pStyle w:val="Overskrift2"/>
+      </w:pPr>
+      <w:r>
         <w:t>Sensor bus</w:t>
       </w:r>
     </w:p>
     <w:p>
       <w:r>
-        <w:rPr>
-          <w:highlight w:val="yellow"/>
-        </w:rPr>
-        <w:t>Afsnit om valget af i2c</w:t>
+        <w:t xml:space="preserve">Da </w:t>
+      </w:r>
+      <w:proofErr w:type="spellStart"/>
+      <w:r>
+        <w:t>BodyRock</w:t>
+      </w:r>
+      <w:proofErr w:type="spellEnd"/>
+      <w:r>
+        <w:t xml:space="preserve"> systemet skal kunne konfigureres så frit som muligt efter brugerens ønsker, er det valgt at systemets sensorer er tilsluttet gennem en bus. Målet med dette er at sensorer kan forbindes frit i en hvilken som helst konfiguration. </w:t>
+      </w:r>
+    </w:p>
+    <w:p>
+      <w:pPr>
+        <w:pStyle w:val="Overskrift3"/>
+      </w:pPr>
+      <w:r>
+        <w:t>Protokoller</w:t>
+      </w:r>
+    </w:p>
+    <w:p>
+      <w:r>
+        <w:t>For at opnå dette blev en række bus protokoller undersøgt. Herunder er givet et overblik over de centrale protokoller i undersøgelsen og de centrale betragtninger gjort for hver.</w:t>
+      </w:r>
+    </w:p>
+    <w:p>
+      <w:pPr>
+        <w:pStyle w:val="Overskrift4"/>
+      </w:pPr>
+      <w:r>
+        <w:t xml:space="preserve">Ethernet: </w:t>
+      </w:r>
+    </w:p>
+    <w:p>
+      <w:pPr>
+        <w:pStyle w:val="NormalWeb"/>
+        <w:spacing w:before="0" w:beforeAutospacing="0" w:after="0" w:afterAutospacing="0"/>
+        <w:ind w:left="540"/>
+        <w:rPr>
+          <w:rFonts w:ascii="Calibri" w:hAnsi="Calibri"/>
+          <w:color w:val="000000"/>
+          <w:sz w:val="22"/>
+          <w:szCs w:val="22"/>
+        </w:rPr>
+      </w:pPr>
+      <w:r>
+        <w:rPr>
+          <w:rFonts w:ascii="Calibri" w:hAnsi="Calibri"/>
+          <w:color w:val="000000"/>
+          <w:sz w:val="22"/>
+          <w:szCs w:val="22"/>
+        </w:rPr>
+        <w:t>-</w:t>
+      </w:r>
+      <w:r>
+        <w:rPr>
+          <w:rFonts w:ascii="Calibri" w:hAnsi="Calibri"/>
+          <w:b/>
+          <w:color w:val="000000"/>
+          <w:sz w:val="22"/>
+          <w:szCs w:val="22"/>
+        </w:rPr>
+        <w:t>for</w:t>
+      </w:r>
+      <w:r>
+        <w:rPr>
+          <w:rFonts w:ascii="Calibri" w:hAnsi="Calibri"/>
+          <w:color w:val="000000"/>
+          <w:sz w:val="22"/>
+          <w:szCs w:val="22"/>
+        </w:rPr>
+        <w:t>: Høj data sikkerhed, god udvidelighed, mulighed for udskiftning af det fysiske lag.</w:t>
+      </w:r>
+    </w:p>
+    <w:p>
+      <w:pPr>
+        <w:pStyle w:val="NormalWeb"/>
+        <w:spacing w:before="0" w:beforeAutospacing="0" w:after="0" w:afterAutospacing="0"/>
+        <w:ind w:left="540"/>
+        <w:rPr>
+          <w:rFonts w:ascii="Calibri" w:hAnsi="Calibri"/>
+          <w:color w:val="000000"/>
+          <w:sz w:val="22"/>
+          <w:szCs w:val="22"/>
+        </w:rPr>
+      </w:pPr>
+      <w:r>
+        <w:rPr>
+          <w:rFonts w:ascii="Calibri" w:hAnsi="Calibri"/>
+          <w:color w:val="000000"/>
+          <w:sz w:val="22"/>
+          <w:szCs w:val="22"/>
+        </w:rPr>
+        <w:t>-</w:t>
+      </w:r>
+      <w:r>
+        <w:rPr>
+          <w:rFonts w:ascii="Calibri" w:hAnsi="Calibri"/>
+          <w:b/>
+          <w:color w:val="000000"/>
+          <w:sz w:val="22"/>
+          <w:szCs w:val="22"/>
+        </w:rPr>
+        <w:t>imod</w:t>
+      </w:r>
+      <w:r>
+        <w:rPr>
+          <w:rFonts w:ascii="Calibri" w:hAnsi="Calibri"/>
+          <w:color w:val="000000"/>
+          <w:sz w:val="22"/>
+          <w:szCs w:val="22"/>
+        </w:rPr>
+        <w:t>: Kræver mere HW på sensor siden, tung implementering.</w:t>
+      </w:r>
+    </w:p>
+    <w:p>
+      <w:pPr>
+        <w:pStyle w:val="Overskrift4"/>
+      </w:pPr>
+      <w:r>
+        <w:t>SPI:</w:t>
+      </w:r>
+    </w:p>
+    <w:p>
+      <w:pPr>
+        <w:pStyle w:val="NormalWeb"/>
+        <w:spacing w:before="0" w:beforeAutospacing="0" w:after="0" w:afterAutospacing="0"/>
+        <w:ind w:left="540"/>
+        <w:rPr>
+          <w:rFonts w:ascii="Calibri" w:hAnsi="Calibri"/>
+          <w:color w:val="000000"/>
+          <w:sz w:val="22"/>
+          <w:szCs w:val="22"/>
+        </w:rPr>
+      </w:pPr>
+      <w:r>
+        <w:rPr>
+          <w:rFonts w:ascii="Calibri" w:hAnsi="Calibri"/>
+          <w:color w:val="000000"/>
+          <w:sz w:val="22"/>
+          <w:szCs w:val="22"/>
+        </w:rPr>
+        <w:t>-</w:t>
+      </w:r>
+      <w:r>
+        <w:rPr>
+          <w:rFonts w:ascii="Calibri" w:hAnsi="Calibri"/>
+          <w:b/>
+          <w:color w:val="000000"/>
+          <w:sz w:val="22"/>
+          <w:szCs w:val="22"/>
+        </w:rPr>
+        <w:t>for</w:t>
+      </w:r>
+      <w:r>
+        <w:rPr>
+          <w:rFonts w:ascii="Calibri" w:hAnsi="Calibri"/>
+          <w:color w:val="000000"/>
+          <w:sz w:val="22"/>
+          <w:szCs w:val="22"/>
+        </w:rPr>
+        <w:t>:  Høj dataoverførselshastighed, lave HW krav.</w:t>
+      </w:r>
+    </w:p>
+    <w:p>
+      <w:pPr>
+        <w:pStyle w:val="NormalWeb"/>
+        <w:spacing w:before="0" w:beforeAutospacing="0" w:after="0" w:afterAutospacing="0"/>
+        <w:ind w:left="540"/>
+        <w:rPr>
+          <w:rFonts w:ascii="Calibri" w:hAnsi="Calibri"/>
+          <w:color w:val="000000"/>
+          <w:sz w:val="22"/>
+          <w:szCs w:val="22"/>
+        </w:rPr>
+      </w:pPr>
+      <w:r>
+        <w:rPr>
+          <w:rFonts w:ascii="Calibri" w:hAnsi="Calibri"/>
+          <w:color w:val="000000"/>
+          <w:sz w:val="22"/>
+          <w:szCs w:val="22"/>
+        </w:rPr>
+        <w:t>-</w:t>
+      </w:r>
+      <w:r>
+        <w:rPr>
+          <w:rFonts w:ascii="Calibri" w:hAnsi="Calibri"/>
+          <w:b/>
+          <w:color w:val="000000"/>
+          <w:sz w:val="22"/>
+          <w:szCs w:val="22"/>
+        </w:rPr>
+        <w:t>imod</w:t>
+      </w:r>
+      <w:r>
+        <w:rPr>
+          <w:rFonts w:ascii="Calibri" w:hAnsi="Calibri"/>
+          <w:color w:val="000000"/>
+          <w:sz w:val="22"/>
+          <w:szCs w:val="22"/>
+        </w:rPr>
+        <w:t xml:space="preserve">: Kan ikke benyttes da behovet for chip </w:t>
+      </w:r>
+      <w:proofErr w:type="spellStart"/>
+      <w:r>
+        <w:rPr>
+          <w:rFonts w:ascii="Calibri" w:hAnsi="Calibri"/>
+          <w:color w:val="000000"/>
+          <w:sz w:val="22"/>
+          <w:szCs w:val="22"/>
+        </w:rPr>
+        <w:t>select</w:t>
+      </w:r>
+      <w:proofErr w:type="spellEnd"/>
+      <w:r>
+        <w:rPr>
+          <w:rFonts w:ascii="Calibri" w:hAnsi="Calibri"/>
+          <w:color w:val="000000"/>
+          <w:sz w:val="22"/>
+          <w:szCs w:val="22"/>
+        </w:rPr>
+        <w:t xml:space="preserve"> ledere forhindrer fri konfiguration af sensorer.</w:t>
+      </w:r>
+    </w:p>
+    <w:p>
+      <w:pPr>
+        <w:pStyle w:val="Overskrift4"/>
+      </w:pPr>
+      <w:r>
+        <w:t>SDI-12:</w:t>
+      </w:r>
+    </w:p>
+    <w:p>
+      <w:pPr>
+        <w:pStyle w:val="NormalWeb"/>
+        <w:spacing w:before="0" w:beforeAutospacing="0" w:after="0" w:afterAutospacing="0"/>
+        <w:ind w:left="540"/>
+        <w:rPr>
+          <w:rFonts w:ascii="Calibri" w:hAnsi="Calibri"/>
+          <w:color w:val="000000"/>
+          <w:sz w:val="22"/>
+          <w:szCs w:val="22"/>
+        </w:rPr>
+      </w:pPr>
+      <w:r>
+        <w:rPr>
+          <w:rFonts w:ascii="Calibri" w:hAnsi="Calibri"/>
+          <w:color w:val="000000"/>
+          <w:sz w:val="22"/>
+          <w:szCs w:val="22"/>
+        </w:rPr>
+        <w:t>-</w:t>
+      </w:r>
+      <w:r>
+        <w:rPr>
+          <w:rFonts w:ascii="Calibri" w:hAnsi="Calibri"/>
+          <w:b/>
+          <w:color w:val="000000"/>
+          <w:sz w:val="22"/>
+          <w:szCs w:val="22"/>
+        </w:rPr>
+        <w:t>for</w:t>
+      </w:r>
+      <w:r>
+        <w:rPr>
+          <w:rFonts w:ascii="Calibri" w:hAnsi="Calibri"/>
+          <w:color w:val="000000"/>
+          <w:sz w:val="22"/>
+          <w:szCs w:val="22"/>
+        </w:rPr>
+        <w:t>: Designet til sensorer som skal kunne fungere over længere afstande og under påvirkning af em-støj, god udvidelighed, 3 leder interface.</w:t>
+      </w:r>
+    </w:p>
+    <w:p>
+      <w:pPr>
+        <w:pStyle w:val="NormalWeb"/>
+        <w:spacing w:before="0" w:beforeAutospacing="0" w:after="0" w:afterAutospacing="0"/>
+        <w:ind w:left="540"/>
+        <w:rPr>
+          <w:rFonts w:ascii="Calibri" w:hAnsi="Calibri"/>
+          <w:color w:val="000000"/>
+          <w:sz w:val="22"/>
+          <w:szCs w:val="22"/>
+        </w:rPr>
+      </w:pPr>
+      <w:r>
+        <w:rPr>
+          <w:rFonts w:ascii="Calibri" w:hAnsi="Calibri"/>
+          <w:color w:val="000000"/>
+          <w:sz w:val="22"/>
+          <w:szCs w:val="22"/>
+        </w:rPr>
+        <w:t>-</w:t>
+      </w:r>
+      <w:r>
+        <w:rPr>
+          <w:rFonts w:ascii="Calibri" w:hAnsi="Calibri"/>
+          <w:b/>
+          <w:color w:val="000000"/>
+          <w:sz w:val="22"/>
+          <w:szCs w:val="22"/>
+        </w:rPr>
+        <w:t>imod</w:t>
+      </w:r>
+      <w:r>
+        <w:rPr>
+          <w:rFonts w:ascii="Calibri" w:hAnsi="Calibri"/>
+          <w:color w:val="000000"/>
+          <w:sz w:val="22"/>
+          <w:szCs w:val="22"/>
+        </w:rPr>
+        <w:t>: Kræver 12V, høj kompleksitet, kræver mere HW.</w:t>
+      </w:r>
+    </w:p>
+    <w:p>
+      <w:pPr>
+        <w:pStyle w:val="Overskrift4"/>
+      </w:pPr>
+      <w:r>
+        <w:t xml:space="preserve">I2C: </w:t>
+      </w:r>
+    </w:p>
+    <w:p>
+      <w:pPr>
+        <w:pStyle w:val="NormalWeb"/>
+        <w:spacing w:before="0" w:beforeAutospacing="0" w:after="0" w:afterAutospacing="0"/>
+        <w:ind w:left="540"/>
+        <w:rPr>
+          <w:rFonts w:ascii="Calibri" w:hAnsi="Calibri"/>
+          <w:color w:val="000000"/>
+          <w:sz w:val="22"/>
+          <w:szCs w:val="22"/>
+        </w:rPr>
+      </w:pPr>
+      <w:r>
+        <w:rPr>
+          <w:rFonts w:ascii="Calibri" w:hAnsi="Calibri"/>
+          <w:color w:val="000000"/>
+          <w:sz w:val="22"/>
+          <w:szCs w:val="22"/>
+        </w:rPr>
+        <w:t>-</w:t>
+      </w:r>
+      <w:r>
+        <w:rPr>
+          <w:rFonts w:ascii="Calibri" w:hAnsi="Calibri"/>
+          <w:b/>
+          <w:color w:val="000000"/>
+          <w:sz w:val="22"/>
+          <w:szCs w:val="22"/>
+        </w:rPr>
+        <w:t>for</w:t>
+      </w:r>
+      <w:r>
+        <w:rPr>
+          <w:rFonts w:ascii="Calibri" w:hAnsi="Calibri"/>
+          <w:color w:val="000000"/>
+          <w:sz w:val="22"/>
+          <w:szCs w:val="22"/>
+        </w:rPr>
+        <w:t>: God udvidelighed. Godt forhåndskendskab. Forholdsvis lave HW krav for sensor kreds. Kun 4 ledere.</w:t>
+      </w:r>
+    </w:p>
+    <w:p>
+      <w:pPr>
+        <w:pStyle w:val="NormalWeb"/>
+        <w:spacing w:before="0" w:beforeAutospacing="0" w:after="0" w:afterAutospacing="0"/>
+        <w:ind w:left="540"/>
+        <w:rPr>
+          <w:rFonts w:ascii="Calibri" w:hAnsi="Calibri"/>
+          <w:color w:val="000000"/>
+          <w:sz w:val="22"/>
+          <w:szCs w:val="22"/>
+        </w:rPr>
+      </w:pPr>
+      <w:r>
+        <w:rPr>
+          <w:rFonts w:ascii="Calibri" w:hAnsi="Calibri"/>
+          <w:color w:val="000000"/>
+          <w:sz w:val="22"/>
+          <w:szCs w:val="22"/>
+        </w:rPr>
+        <w:t>-</w:t>
+      </w:r>
+      <w:r>
+        <w:rPr>
+          <w:rFonts w:ascii="Calibri" w:hAnsi="Calibri"/>
+          <w:b/>
+          <w:color w:val="000000"/>
+          <w:sz w:val="22"/>
+          <w:szCs w:val="22"/>
+        </w:rPr>
+        <w:t>imod</w:t>
+      </w:r>
+      <w:r>
+        <w:rPr>
+          <w:rFonts w:ascii="Calibri" w:hAnsi="Calibri"/>
+          <w:color w:val="000000"/>
+          <w:sz w:val="22"/>
+          <w:szCs w:val="22"/>
+        </w:rPr>
+        <w:t>: Ingen data verificering, potentielt støj følsom.</w:t>
+      </w:r>
+    </w:p>
+    <w:p>
+      <w:pPr>
+        <w:pStyle w:val="Overskrift4"/>
+      </w:pPr>
+      <w:r>
+        <w:t>Konklusion:</w:t>
+      </w:r>
+    </w:p>
+    <w:p>
+      <w:pPr>
+        <w:pStyle w:val="NormalWeb"/>
+        <w:spacing w:before="0" w:beforeAutospacing="0" w:after="0" w:afterAutospacing="0"/>
+        <w:rPr>
+          <w:rFonts w:ascii="Calibri" w:hAnsi="Calibri"/>
+          <w:color w:val="000000"/>
+          <w:sz w:val="22"/>
+          <w:szCs w:val="22"/>
+        </w:rPr>
+      </w:pPr>
+      <w:r>
+        <w:rPr>
+          <w:rFonts w:ascii="Calibri" w:hAnsi="Calibri"/>
+          <w:color w:val="000000"/>
+          <w:sz w:val="22"/>
+          <w:szCs w:val="22"/>
+        </w:rPr>
+        <w:t xml:space="preserve">I2C opfylder kravet om frit </w:t>
+      </w:r>
+      <w:proofErr w:type="spellStart"/>
+      <w:r>
+        <w:rPr>
+          <w:rFonts w:ascii="Calibri" w:hAnsi="Calibri"/>
+          <w:color w:val="000000"/>
+          <w:sz w:val="22"/>
+          <w:szCs w:val="22"/>
+        </w:rPr>
+        <w:t>konfigurerbare</w:t>
+      </w:r>
+      <w:proofErr w:type="spellEnd"/>
+      <w:r>
+        <w:rPr>
+          <w:rFonts w:ascii="Calibri" w:hAnsi="Calibri"/>
+          <w:color w:val="000000"/>
+          <w:sz w:val="22"/>
+          <w:szCs w:val="22"/>
+        </w:rPr>
+        <w:t xml:space="preserve"> forbindelser, med minimale krav til HW og software. Dette kommer dog på bekostning af dataverificering, og en videre undersøgelse blev derfor lavet for at teste systemets støjsikkerhed. </w:t>
+      </w:r>
+    </w:p>
+    <w:p>
+      <w:pPr>
+        <w:pStyle w:val="NormalWeb"/>
+        <w:spacing w:before="0" w:beforeAutospacing="0" w:after="0" w:afterAutospacing="0"/>
+        <w:rPr>
+          <w:rFonts w:ascii="Calibri" w:hAnsi="Calibri"/>
+          <w:color w:val="000000"/>
+          <w:sz w:val="22"/>
+          <w:szCs w:val="22"/>
+        </w:rPr>
+      </w:pPr>
+    </w:p>
+    <w:p>
+      <w:pPr>
+        <w:pStyle w:val="Overskrift3"/>
+      </w:pPr>
+      <w:r>
+        <w:t>I2C test</w:t>
+      </w:r>
+    </w:p>
+    <w:p>
+      <w:pPr>
+        <w:rPr>
+          <w:rFonts w:ascii="Calibri" w:hAnsi="Calibri"/>
+          <w:color w:val="000000"/>
+        </w:rPr>
+      </w:pPr>
+      <w:r>
+        <w:t xml:space="preserve">For at teste om der ville opstå problemer med dataintegritet ved brug af I2C blev der udført en test. Da brugeren forventes at have sensorerne på kroppen, kan det antages at forbindelserne fra Body enheden ikke vil blive længere end 2 meter selv for flere sensorer i serie. En simpel testopstilling med en I2C enhed for enden af et to meter kabel forbundet til </w:t>
+      </w:r>
+      <w:proofErr w:type="spellStart"/>
+      <w:r>
+        <w:t>PSoC’en</w:t>
+      </w:r>
+      <w:proofErr w:type="spellEnd"/>
+      <w:r>
+        <w:t xml:space="preserve"> blev derfor opstillet. Testprogrammet lavede 10000 læsninger på I2C enhedens ID register, og tjekkede at dette var i overensstemmelse med den forventede værdi. Resultatet blev så skrevet til </w:t>
+      </w:r>
+      <w:proofErr w:type="spellStart"/>
+      <w:r>
+        <w:t>PSoC’ens</w:t>
+      </w:r>
+      <w:proofErr w:type="spellEnd"/>
+      <w:r>
+        <w:t xml:space="preserve"> UART bro og læst fra en terminal på en computer. Testen blev for at teste støjsvaghed også udført ved siden af en aktiv computer strømforsyning (</w:t>
+      </w:r>
+      <w:proofErr w:type="spellStart"/>
+      <w:r>
+        <w:t>Switchmode</w:t>
+      </w:r>
+      <w:proofErr w:type="spellEnd"/>
+      <w:r>
+        <w:t>) og en telefon i gang med et opkald. Ved samtlige test opstod der ingen fejllæsninger.</w:t>
       </w:r>
     </w:p>
     <w:p>
       <w:pPr>
         <w:pStyle w:val="Overskrift2"/>
       </w:pPr>
-      <w:r>
-        <w:t>Kabeltype</w:t>
-      </w:r>
-    </w:p>
-    <w:p>
-      <w:r>
-        <w:t xml:space="preserve">Til at stå for selve overførslen af I2C, benyttes i dette projekt </w:t>
-      </w:r>
-      <w:r>
-        <w:rPr>
-          <w:i/>
-        </w:rPr>
-        <w:t>RJ11 kabler</w:t>
-      </w:r>
-      <w:r>
-        <w:t xml:space="preserve"> som forbindes til sensorprints via </w:t>
-      </w:r>
-      <w:r>
-        <w:rPr>
-          <w:i/>
-        </w:rPr>
-        <w:t xml:space="preserve">RJ12-CPTH </w:t>
-      </w:r>
-      <w:proofErr w:type="spellStart"/>
-      <w:r>
-        <w:rPr>
-          <w:i/>
-        </w:rPr>
-        <w:t>connectors</w:t>
-      </w:r>
-      <w:proofErr w:type="spellEnd"/>
-      <w:r>
-        <w:t xml:space="preserve">. Dette er valgt idet RJ11 kabler er alm. Tilgængeligt med det nødvendige antal ledere, som samtidig har en låsemekanisme. Dette giver mulighed for at ledningerne bliver siddende, selv når brugeren udfører diverse bevægelser for at generere data fra sensorerne. </w:t>
-      </w:r>
-    </w:p>
-    <w:p>
-      <w:r>
-        <w:t xml:space="preserve">Ved at have to </w:t>
-      </w:r>
-      <w:proofErr w:type="spellStart"/>
-      <w:r>
-        <w:t>connectors</w:t>
-      </w:r>
-      <w:proofErr w:type="spellEnd"/>
-      <w:r>
-        <w:t xml:space="preserve"> på hver sensor, samt fire </w:t>
-      </w:r>
-      <w:proofErr w:type="spellStart"/>
-      <w:r>
-        <w:t>connectors</w:t>
-      </w:r>
-      <w:proofErr w:type="spellEnd"/>
-      <w:r>
-        <w:t xml:space="preserve"> på </w:t>
-      </w:r>
-      <w:proofErr w:type="spellStart"/>
-      <w:r>
-        <w:t>Body</w:t>
-      </w:r>
-      <w:proofErr w:type="spellEnd"/>
-      <w:r>
-        <w:t xml:space="preserve"> enheden kan sensorerne kobles i fire kæder ud fra Body enheden. Dette tillader brugeren at minimere ledningsproblemer ved brug af flere sensorer, og gør at sensorerne kun kan forbindes korrekt idet der er tale om en bus. </w:t>
-      </w:r>
-    </w:p>
-    <w:p>
-      <w:pPr>
-        <w:pStyle w:val="Overskrift2"/>
-      </w:pPr>
+      <w:bookmarkStart w:id="0" w:name="_GoBack"/>
+      <w:bookmarkEnd w:id="0"/>
       <w:r>
         <w:t>Grænseflade</w:t>
       </w:r>
@@ -232,7 +728,7 @@
                     <a:blip r:embed="rId8" cstate="print">
                       <a:extLst>
                         <a:ext uri="{28A0092B-C50C-407E-A947-70E740481C1C}">
-                          <a14:useLocalDpi xmlns:a14="http://schemas.microsoft.com/office/drawing/2010/main" xmlns:wps="http://schemas.microsoft.com/office/word/2010/wordprocessingShape" xmlns:wpi="http://schemas.microsoft.com/office/word/2010/wordprocessingInk" xmlns:wpg="http://schemas.microsoft.com/office/word/2010/wordprocessingGroup" xmlns:w15="http://schemas.microsoft.com/office/word/2012/wordml" xmlns:w14="http://schemas.microsoft.com/office/word/2010/wordml" xmlns:w="http://schemas.openxmlformats.org/wordprocessingml/2006/main" xmlns:w10="urn:schemas-microsoft-com:office:word" xmlns:wp14="http://schemas.microsoft.com/office/word/2010/wordprocessingDrawing" xmlns:v="urn:schemas-microsoft-com:vml" xmlns:o="urn:schemas-microsoft-com:office:office" xmlns:mc="http://schemas.openxmlformats.org/markup-compatibility/2006" xmlns:wpc="http://schemas.microsoft.com/office/word/2010/wordprocessingCanvas" xmlns="" val="0"/>
+                          <a14:useLocalDpi xmlns:a14="http://schemas.microsoft.com/office/drawing/2010/main" val="0"/>
                         </a:ext>
                       </a:extLst>
                     </a:blip>
@@ -285,14 +781,27 @@
                   <w:r>
                     <w:t xml:space="preserve">Figur </w:t>
                   </w:r>
-                  <w:fldSimple w:instr=" SEQ Figur \* ARABIC ">
-                    <w:r>
-                      <w:rPr>
-                        <w:noProof/>
-                      </w:rPr>
-                      <w:t>1</w:t>
-                    </w:r>
-                  </w:fldSimple>
+                  <w:r>
+                    <w:fldChar w:fldCharType="begin"/>
+                  </w:r>
+                  <w:r>
+                    <w:instrText xml:space="preserve"> SEQ Figur \* ARABIC </w:instrText>
+                  </w:r>
+                  <w:r>
+                    <w:fldChar w:fldCharType="separate"/>
+                  </w:r>
+                  <w:r>
+                    <w:rPr>
+                      <w:noProof/>
+                    </w:rPr>
+                    <w:t>1</w:t>
+                  </w:r>
+                  <w:r>
+                    <w:rPr>
+                      <w:noProof/>
+                    </w:rPr>
+                    <w:fldChar w:fldCharType="end"/>
+                  </w:r>
                   <w:r>
                     <w:t>: IBD for generisk sensorenhed</w:t>
                   </w:r>
@@ -472,6 +981,7 @@
         <w:rPr>
           <w:rFonts w:eastAsiaTheme="minorEastAsia"/>
         </w:rPr>
+        <w:lastRenderedPageBreak/>
         <w:t>Det fremgår desuden af databladet at ADXL345 opererer ved 2V til 3.6V, hvilket passer til vores spændingsforsyning som leverer 3.3V</w:t>
       </w:r>
       <w:r>
@@ -514,7 +1024,7 @@
       <w:tblPr>
         <w:tblStyle w:val="Tabel-Gitter"/>
         <w:tblW w:w="0" w:type="auto"/>
-        <w:tblLook w:val="04A0"/>
+        <w:tblLook w:val="04A0" w:firstRow="1" w:lastRow="0" w:firstColumn="1" w:lastColumn="0" w:noHBand="0" w:noVBand="1"/>
       </w:tblPr>
       <w:tblGrid>
         <w:gridCol w:w="1838"/>
@@ -613,14 +1123,27 @@
       <w:r>
         <w:t xml:space="preserve">Tabel </w:t>
       </w:r>
-      <w:fldSimple w:instr=" SEQ Tabel \* ARABIC ">
-        <w:r>
-          <w:rPr>
-            <w:noProof/>
-          </w:rPr>
-          <w:t>1</w:t>
-        </w:r>
-      </w:fldSimple>
+      <w:r>
+        <w:fldChar w:fldCharType="begin"/>
+      </w:r>
+      <w:r>
+        <w:instrText xml:space="preserve"> SEQ Tabel \* ARABIC </w:instrText>
+      </w:r>
+      <w:r>
+        <w:fldChar w:fldCharType="separate"/>
+      </w:r>
+      <w:r>
+        <w:rPr>
+          <w:noProof/>
+        </w:rPr>
+        <w:t>1</w:t>
+      </w:r>
+      <w:r>
+        <w:rPr>
+          <w:noProof/>
+        </w:rPr>
+        <w:fldChar w:fldCharType="end"/>
+      </w:r>
       <w:r>
         <w:t>: I2C adresser og kobling til ALT ADDRESS pin</w:t>
       </w:r>
@@ -883,7 +1406,6 @@
     <w:p/>
     <w:p>
       <w:r>
-        <w:lastRenderedPageBreak/>
         <w:t xml:space="preserve">På figur </w:t>
       </w:r>
       <w:r>
@@ -927,7 +1449,7 @@
       <w:tblPr>
         <w:tblStyle w:val="Tabel-Gitter"/>
         <w:tblW w:w="0" w:type="auto"/>
-        <w:tblLook w:val="04A0"/>
+        <w:tblLook w:val="04A0" w:firstRow="1" w:lastRow="0" w:firstColumn="1" w:lastColumn="0" w:noHBand="0" w:noVBand="1"/>
       </w:tblPr>
       <w:tblGrid>
         <w:gridCol w:w="2263"/>
@@ -1066,6 +1588,7 @@
           </w:tcPr>
           <w:p>
             <w:r>
+              <w:lastRenderedPageBreak/>
               <w:t>5 og 6 (INT1 og INT2)</w:t>
             </w:r>
           </w:p>
@@ -1158,14 +1681,27 @@
       <w:r>
         <w:t xml:space="preserve">Tabel </w:t>
       </w:r>
-      <w:fldSimple w:instr=" SEQ Tabel \* ARABIC ">
-        <w:r>
-          <w:rPr>
-            <w:noProof/>
-          </w:rPr>
-          <w:t>2</w:t>
-        </w:r>
-      </w:fldSimple>
+      <w:r>
+        <w:fldChar w:fldCharType="begin"/>
+      </w:r>
+      <w:r>
+        <w:instrText xml:space="preserve"> SEQ Tabel \* ARABIC </w:instrText>
+      </w:r>
+      <w:r>
+        <w:fldChar w:fldCharType="separate"/>
+      </w:r>
+      <w:r>
+        <w:rPr>
+          <w:noProof/>
+        </w:rPr>
+        <w:t>2</w:t>
+      </w:r>
+      <w:r>
+        <w:rPr>
+          <w:noProof/>
+        </w:rPr>
+        <w:fldChar w:fldCharType="end"/>
+      </w:r>
       <w:r>
         <w:t>: ADXL345 forbindelser</w:t>
       </w:r>
@@ -1182,7 +1718,7 @@
       <w:tblPr>
         <w:tblStyle w:val="Tabel-Gitter"/>
         <w:tblW w:w="0" w:type="auto"/>
-        <w:tblLook w:val="04A0"/>
+        <w:tblLook w:val="04A0" w:firstRow="1" w:lastRow="0" w:firstColumn="1" w:lastColumn="0" w:noHBand="0" w:noVBand="1"/>
       </w:tblPr>
       <w:tblGrid>
         <w:gridCol w:w="1555"/>
@@ -1311,14 +1847,27 @@
       <w:r>
         <w:t xml:space="preserve">Tabel </w:t>
       </w:r>
-      <w:fldSimple w:instr=" SEQ Tabel \* ARABIC ">
-        <w:r>
-          <w:rPr>
-            <w:noProof/>
-          </w:rPr>
-          <w:t>3</w:t>
-        </w:r>
-      </w:fldSimple>
+      <w:r>
+        <w:fldChar w:fldCharType="begin"/>
+      </w:r>
+      <w:r>
+        <w:instrText xml:space="preserve"> SEQ Tabel \* ARABIC </w:instrText>
+      </w:r>
+      <w:r>
+        <w:fldChar w:fldCharType="separate"/>
+      </w:r>
+      <w:r>
+        <w:rPr>
+          <w:noProof/>
+        </w:rPr>
+        <w:t>3</w:t>
+      </w:r>
+      <w:r>
+        <w:rPr>
+          <w:noProof/>
+        </w:rPr>
+        <w:fldChar w:fldCharType="end"/>
+      </w:r>
       <w:r>
         <w:t>: Adressejumper forbindelser</w:t>
       </w:r>
@@ -1349,7 +1898,7 @@
       <w:tblPr>
         <w:tblStyle w:val="Tabel-Gitter"/>
         <w:tblW w:w="0" w:type="auto"/>
-        <w:tblLook w:val="04A0"/>
+        <w:tblLook w:val="04A0" w:firstRow="1" w:lastRow="0" w:firstColumn="1" w:lastColumn="0" w:noHBand="0" w:noVBand="1"/>
       </w:tblPr>
       <w:tblGrid>
         <w:gridCol w:w="1980"/>
@@ -1545,14 +2094,27 @@
       <w:r>
         <w:t xml:space="preserve">Tabel </w:t>
       </w:r>
-      <w:fldSimple w:instr=" SEQ Tabel \* ARABIC ">
-        <w:r>
-          <w:rPr>
-            <w:noProof/>
-          </w:rPr>
-          <w:t>4</w:t>
-        </w:r>
-      </w:fldSimple>
+      <w:r>
+        <w:fldChar w:fldCharType="begin"/>
+      </w:r>
+      <w:r>
+        <w:instrText xml:space="preserve"> SEQ Tabel \* ARABIC </w:instrText>
+      </w:r>
+      <w:r>
+        <w:fldChar w:fldCharType="separate"/>
+      </w:r>
+      <w:r>
+        <w:rPr>
+          <w:noProof/>
+        </w:rPr>
+        <w:t>4</w:t>
+      </w:r>
+      <w:r>
+        <w:rPr>
+          <w:noProof/>
+        </w:rPr>
+        <w:fldChar w:fldCharType="end"/>
+      </w:r>
       <w:r>
         <w:t xml:space="preserve">: RJ12 </w:t>
       </w:r>
@@ -1603,14 +2165,27 @@
                   <w:r>
                     <w:t xml:space="preserve">Figur </w:t>
                   </w:r>
-                  <w:fldSimple w:instr=" SEQ Figur \* ARABIC ">
-                    <w:r>
-                      <w:rPr>
-                        <w:noProof/>
-                      </w:rPr>
-                      <w:t>3</w:t>
-                    </w:r>
-                  </w:fldSimple>
+                  <w:r>
+                    <w:fldChar w:fldCharType="begin"/>
+                  </w:r>
+                  <w:r>
+                    <w:instrText xml:space="preserve"> SEQ Figur \* ARABIC </w:instrText>
+                  </w:r>
+                  <w:r>
+                    <w:fldChar w:fldCharType="separate"/>
+                  </w:r>
+                  <w:r>
+                    <w:rPr>
+                      <w:noProof/>
+                    </w:rPr>
+                    <w:t>3</w:t>
+                  </w:r>
+                  <w:r>
+                    <w:rPr>
+                      <w:noProof/>
+                    </w:rPr>
+                    <w:fldChar w:fldCharType="end"/>
+                  </w:r>
                   <w:r>
                     <w:t>: Færdigt print ADXL345-enhed</w:t>
                   </w:r>
@@ -1655,7 +2230,7 @@
                     <a:blip r:embed="rId10" cstate="print">
                       <a:extLst>
                         <a:ext uri="{28A0092B-C50C-407E-A947-70E740481C1C}">
-                          <a14:useLocalDpi xmlns:a14="http://schemas.microsoft.com/office/drawing/2010/main" xmlns:wps="http://schemas.microsoft.com/office/word/2010/wordprocessingShape" xmlns:wpi="http://schemas.microsoft.com/office/word/2010/wordprocessingInk" xmlns:wpg="http://schemas.microsoft.com/office/word/2010/wordprocessingGroup" xmlns:w15="http://schemas.microsoft.com/office/word/2012/wordml" xmlns:w14="http://schemas.microsoft.com/office/word/2010/wordml" xmlns:w="http://schemas.openxmlformats.org/wordprocessingml/2006/main" xmlns:w10="urn:schemas-microsoft-com:office:word" xmlns:wp14="http://schemas.microsoft.com/office/word/2010/wordprocessingDrawing" xmlns:v="urn:schemas-microsoft-com:vml" xmlns:o="urn:schemas-microsoft-com:office:office" xmlns:mc="http://schemas.openxmlformats.org/markup-compatibility/2006" xmlns:wpc="http://schemas.microsoft.com/office/word/2010/wordprocessingCanvas" xmlns="" val="0"/>
+                          <a14:useLocalDpi xmlns:a14="http://schemas.microsoft.com/office/drawing/2010/main" val="0"/>
                         </a:ext>
                       </a:extLst>
                     </a:blip>
@@ -1676,7 +2251,7 @@
                     </a:ln>
                     <a:extLst>
                       <a:ext uri="{53640926-AAD7-44D8-BBD7-CCE9431645EC}">
-                        <a14:shadowObscured xmlns:a14="http://schemas.microsoft.com/office/drawing/2010/main" xmlns:wps="http://schemas.microsoft.com/office/word/2010/wordprocessingShape" xmlns:wpi="http://schemas.microsoft.com/office/word/2010/wordprocessingInk" xmlns:wpg="http://schemas.microsoft.com/office/word/2010/wordprocessingGroup" xmlns:w15="http://schemas.microsoft.com/office/word/2012/wordml" xmlns:w14="http://schemas.microsoft.com/office/word/2010/wordml" xmlns:w="http://schemas.openxmlformats.org/wordprocessingml/2006/main" xmlns:w10="urn:schemas-microsoft-com:office:word" xmlns:wp14="http://schemas.microsoft.com/office/word/2010/wordprocessingDrawing" xmlns:v="urn:schemas-microsoft-com:vml" xmlns:o="urn:schemas-microsoft-com:office:office" xmlns:mc="http://schemas.openxmlformats.org/markup-compatibility/2006" xmlns:wpc="http://schemas.microsoft.com/office/word/2010/wordprocessingCanvas" xmlns=""/>
+                        <a14:shadowObscured xmlns:a14="http://schemas.microsoft.com/office/drawing/2010/main"/>
                       </a:ext>
                     </a:extLst>
                   </pic:spPr>
@@ -1724,7 +2299,11 @@
         <w:footnoteReference w:id="7"/>
       </w:r>
       <w:r>
-        <w:t xml:space="preserve">. Denne model opererer ved </w:t>
+        <w:t xml:space="preserve">. Denne model opererer </w:t>
+      </w:r>
+      <w:proofErr w:type="gramStart"/>
+      <w:r>
+        <w:t xml:space="preserve">ved </w:t>
       </w:r>
       <m:oMath>
         <m:r>
@@ -1738,35 +2317,30 @@
         <w:rPr>
           <w:rFonts w:eastAsiaTheme="minorEastAsia"/>
         </w:rPr>
-        <w:t xml:space="preserve"> i </w:t>
+        <w:t xml:space="preserve"> i</w:t>
+      </w:r>
+      <w:proofErr w:type="gramEnd"/>
+      <w:r>
+        <w:rPr>
+          <w:rFonts w:eastAsiaTheme="minorEastAsia"/>
+        </w:rPr>
+        <w:t xml:space="preserve"> </w:t>
       </w:r>
       <w:r>
         <w:rPr>
           <w:rFonts w:eastAsiaTheme="minorEastAsia"/>
           <w:i/>
         </w:rPr>
-        <w:t xml:space="preserve">measure </w:t>
-      </w:r>
-      <w:proofErr w:type="gramStart"/>
+        <w:t>measure mode</w:t>
+      </w:r>
       <w:r>
         <w:rPr>
           <w:rFonts w:eastAsiaTheme="minorEastAsia"/>
-          <w:i/>
-        </w:rPr>
-        <w:t>mode</w:t>
-      </w:r>
-      <w:r>
-        <w:rPr>
-          <w:rFonts w:eastAsiaTheme="minorEastAsia"/>
         </w:rPr>
         <w:t xml:space="preserve"> </w:t>
       </w:r>
       <w:r>
-        <w:t xml:space="preserve"> og</w:t>
-      </w:r>
-      <w:proofErr w:type="gramEnd"/>
-      <w:r>
-        <w:t xml:space="preserve"> en </w:t>
+        <w:t xml:space="preserve"> og en </w:t>
       </w:r>
       <m:oMath>
         <m:r>
@@ -1868,7 +2442,7 @@
       <w:tblPr>
         <w:tblStyle w:val="Tabel-Gitter"/>
         <w:tblW w:w="0" w:type="auto"/>
-        <w:tblLook w:val="04A0"/>
+        <w:tblLook w:val="04A0" w:firstRow="1" w:lastRow="0" w:firstColumn="1" w:lastColumn="0" w:noHBand="0" w:noVBand="1"/>
       </w:tblPr>
       <w:tblGrid>
         <w:gridCol w:w="1838"/>
@@ -2134,14 +2708,27 @@
                   <w:r>
                     <w:t xml:space="preserve">Figur </w:t>
                   </w:r>
-                  <w:fldSimple w:instr=" SEQ Figur \* ARABIC ">
-                    <w:r>
-                      <w:rPr>
-                        <w:noProof/>
-                      </w:rPr>
-                      <w:t>4</w:t>
-                    </w:r>
-                  </w:fldSimple>
+                  <w:r>
+                    <w:fldChar w:fldCharType="begin"/>
+                  </w:r>
+                  <w:r>
+                    <w:instrText xml:space="preserve"> SEQ Figur \* ARABIC </w:instrText>
+                  </w:r>
+                  <w:r>
+                    <w:fldChar w:fldCharType="separate"/>
+                  </w:r>
+                  <w:r>
+                    <w:rPr>
+                      <w:noProof/>
+                    </w:rPr>
+                    <w:t>4</w:t>
+                  </w:r>
+                  <w:r>
+                    <w:rPr>
+                      <w:noProof/>
+                    </w:rPr>
+                    <w:fldChar w:fldCharType="end"/>
+                  </w:r>
                   <w:r>
                     <w:t xml:space="preserve">: </w:t>
                   </w:r>
@@ -2208,7 +2795,7 @@
                     <a:blip r:embed="rId11" cstate="print">
                       <a:extLst>
                         <a:ext uri="{28A0092B-C50C-407E-A947-70E740481C1C}">
-                          <a14:useLocalDpi xmlns:a14="http://schemas.microsoft.com/office/drawing/2010/main" xmlns:wps="http://schemas.microsoft.com/office/word/2010/wordprocessingShape" xmlns:wpi="http://schemas.microsoft.com/office/word/2010/wordprocessingInk" xmlns:wpg="http://schemas.microsoft.com/office/word/2010/wordprocessingGroup" xmlns:w15="http://schemas.microsoft.com/office/word/2012/wordml" xmlns:w14="http://schemas.microsoft.com/office/word/2010/wordml" xmlns:w="http://schemas.openxmlformats.org/wordprocessingml/2006/main" xmlns:w10="urn:schemas-microsoft-com:office:word" xmlns:wp14="http://schemas.microsoft.com/office/word/2010/wordprocessingDrawing" xmlns:v="urn:schemas-microsoft-com:vml" xmlns:o="urn:schemas-microsoft-com:office:office" xmlns:mc="http://schemas.openxmlformats.org/markup-compatibility/2006" xmlns:wpc="http://schemas.microsoft.com/office/word/2010/wordprocessingCanvas" xmlns="" val="0"/>
+                          <a14:useLocalDpi xmlns:a14="http://schemas.microsoft.com/office/drawing/2010/main" val="0"/>
                         </a:ext>
                       </a:extLst>
                     </a:blip>
@@ -2294,7 +2881,7 @@
       <w:tblPr>
         <w:tblStyle w:val="Tabel-Gitter"/>
         <w:tblW w:w="0" w:type="auto"/>
-        <w:tblLook w:val="04A0"/>
+        <w:tblLook w:val="04A0" w:firstRow="1" w:lastRow="0" w:firstColumn="1" w:lastColumn="0" w:noHBand="0" w:noVBand="1"/>
       </w:tblPr>
       <w:tblGrid>
         <w:gridCol w:w="2263"/>
@@ -2545,14 +3132,27 @@
       <w:r>
         <w:t xml:space="preserve">Tabel </w:t>
       </w:r>
-      <w:fldSimple w:instr=" SEQ Tabel \* ARABIC ">
-        <w:r>
-          <w:rPr>
-            <w:noProof/>
-          </w:rPr>
-          <w:t>6</w:t>
-        </w:r>
-      </w:fldSimple>
+      <w:r>
+        <w:fldChar w:fldCharType="begin"/>
+      </w:r>
+      <w:r>
+        <w:instrText xml:space="preserve"> SEQ Tabel \* ARABIC </w:instrText>
+      </w:r>
+      <w:r>
+        <w:fldChar w:fldCharType="separate"/>
+      </w:r>
+      <w:r>
+        <w:rPr>
+          <w:noProof/>
+        </w:rPr>
+        <w:t>6</w:t>
+      </w:r>
+      <w:r>
+        <w:rPr>
+          <w:noProof/>
+        </w:rPr>
+        <w:fldChar w:fldCharType="end"/>
+      </w:r>
       <w:r>
         <w:t>: MPU6050 forbindelser</w:t>
       </w:r>
@@ -2569,7 +3169,7 @@
       <w:tblPr>
         <w:tblStyle w:val="Tabel-Gitter"/>
         <w:tblW w:w="0" w:type="auto"/>
-        <w:tblLook w:val="04A0"/>
+        <w:tblLook w:val="04A0" w:firstRow="1" w:lastRow="0" w:firstColumn="1" w:lastColumn="0" w:noHBand="0" w:noVBand="1"/>
       </w:tblPr>
       <w:tblGrid>
         <w:gridCol w:w="1555"/>
@@ -2713,14 +3313,27 @@
       <w:r>
         <w:t xml:space="preserve">Tabel </w:t>
       </w:r>
-      <w:fldSimple w:instr=" SEQ Tabel \* ARABIC ">
-        <w:r>
-          <w:rPr>
-            <w:noProof/>
-          </w:rPr>
-          <w:t>7</w:t>
-        </w:r>
-      </w:fldSimple>
+      <w:r>
+        <w:fldChar w:fldCharType="begin"/>
+      </w:r>
+      <w:r>
+        <w:instrText xml:space="preserve"> SEQ Tabel \* ARABIC </w:instrText>
+      </w:r>
+      <w:r>
+        <w:fldChar w:fldCharType="separate"/>
+      </w:r>
+      <w:r>
+        <w:rPr>
+          <w:noProof/>
+        </w:rPr>
+        <w:t>7</w:t>
+      </w:r>
+      <w:r>
+        <w:rPr>
+          <w:noProof/>
+        </w:rPr>
+        <w:fldChar w:fldCharType="end"/>
+      </w:r>
       <w:r>
         <w:t>: Adressejumper forbindelser</w:t>
       </w:r>
@@ -2745,7 +3358,7 @@
       <w:tblPr>
         <w:tblStyle w:val="Tabel-Gitter"/>
         <w:tblW w:w="0" w:type="auto"/>
-        <w:tblLook w:val="04A0"/>
+        <w:tblLook w:val="04A0" w:firstRow="1" w:lastRow="0" w:firstColumn="1" w:lastColumn="0" w:noHBand="0" w:noVBand="1"/>
       </w:tblPr>
       <w:tblGrid>
         <w:gridCol w:w="1980"/>
@@ -2941,14 +3554,27 @@
       <w:r>
         <w:t xml:space="preserve">Tabel </w:t>
       </w:r>
-      <w:fldSimple w:instr=" SEQ Tabel \* ARABIC ">
-        <w:r>
-          <w:rPr>
-            <w:noProof/>
-          </w:rPr>
-          <w:t>8</w:t>
-        </w:r>
-      </w:fldSimple>
+      <w:r>
+        <w:fldChar w:fldCharType="begin"/>
+      </w:r>
+      <w:r>
+        <w:instrText xml:space="preserve"> SEQ Tabel \* ARABIC </w:instrText>
+      </w:r>
+      <w:r>
+        <w:fldChar w:fldCharType="separate"/>
+      </w:r>
+      <w:r>
+        <w:rPr>
+          <w:noProof/>
+        </w:rPr>
+        <w:t>8</w:t>
+      </w:r>
+      <w:r>
+        <w:rPr>
+          <w:noProof/>
+        </w:rPr>
+        <w:fldChar w:fldCharType="end"/>
+      </w:r>
       <w:r>
         <w:t xml:space="preserve">: RJ12 </w:t>
       </w:r>
@@ -2982,14 +3608,27 @@
                   <w:r>
                     <w:t xml:space="preserve">Figur </w:t>
                   </w:r>
-                  <w:fldSimple w:instr=" SEQ Figur \* ARABIC ">
-                    <w:r>
-                      <w:rPr>
-                        <w:noProof/>
-                      </w:rPr>
-                      <w:t>5</w:t>
-                    </w:r>
-                  </w:fldSimple>
+                  <w:r>
+                    <w:fldChar w:fldCharType="begin"/>
+                  </w:r>
+                  <w:r>
+                    <w:instrText xml:space="preserve"> SEQ Figur \* ARABIC </w:instrText>
+                  </w:r>
+                  <w:r>
+                    <w:fldChar w:fldCharType="separate"/>
+                  </w:r>
+                  <w:r>
+                    <w:rPr>
+                      <w:noProof/>
+                    </w:rPr>
+                    <w:t>5</w:t>
+                  </w:r>
+                  <w:r>
+                    <w:rPr>
+                      <w:noProof/>
+                    </w:rPr>
+                    <w:fldChar w:fldCharType="end"/>
+                  </w:r>
                   <w:r>
                     <w:t>: Færdigt print MPU6050-enhed</w:t>
                   </w:r>
@@ -3042,7 +3681,7 @@
                     <a:blip r:embed="rId12" cstate="print">
                       <a:extLst>
                         <a:ext uri="{28A0092B-C50C-407E-A947-70E740481C1C}">
-                          <a14:useLocalDpi xmlns:a14="http://schemas.microsoft.com/office/drawing/2010/main" xmlns:wps="http://schemas.microsoft.com/office/word/2010/wordprocessingShape" xmlns:wpi="http://schemas.microsoft.com/office/word/2010/wordprocessingInk" xmlns:wpg="http://schemas.microsoft.com/office/word/2010/wordprocessingGroup" xmlns:w15="http://schemas.microsoft.com/office/word/2012/wordml" xmlns:w14="http://schemas.microsoft.com/office/word/2010/wordml" xmlns:w="http://schemas.openxmlformats.org/wordprocessingml/2006/main" xmlns:w10="urn:schemas-microsoft-com:office:word" xmlns:wp14="http://schemas.microsoft.com/office/word/2010/wordprocessingDrawing" xmlns:v="urn:schemas-microsoft-com:vml" xmlns:o="urn:schemas-microsoft-com:office:office" xmlns:mc="http://schemas.openxmlformats.org/markup-compatibility/2006" xmlns:wpc="http://schemas.microsoft.com/office/word/2010/wordprocessingCanvas" xmlns="" val="0"/>
+                          <a14:useLocalDpi xmlns:a14="http://schemas.microsoft.com/office/drawing/2010/main" val="0"/>
                         </a:ext>
                       </a:extLst>
                     </a:blip>
@@ -3063,7 +3702,7 @@
                     </a:ln>
                     <a:extLst>
                       <a:ext uri="{53640926-AAD7-44D8-BBD7-CCE9431645EC}">
-                        <a14:shadowObscured xmlns:a14="http://schemas.microsoft.com/office/drawing/2010/main" xmlns:wps="http://schemas.microsoft.com/office/word/2010/wordprocessingShape" xmlns:wpi="http://schemas.microsoft.com/office/word/2010/wordprocessingInk" xmlns:wpg="http://schemas.microsoft.com/office/word/2010/wordprocessingGroup" xmlns:w15="http://schemas.microsoft.com/office/word/2012/wordml" xmlns:w14="http://schemas.microsoft.com/office/word/2010/wordml" xmlns:w="http://schemas.openxmlformats.org/wordprocessingml/2006/main" xmlns:w10="urn:schemas-microsoft-com:office:word" xmlns:wp14="http://schemas.microsoft.com/office/word/2010/wordprocessingDrawing" xmlns:v="urn:schemas-microsoft-com:vml" xmlns:o="urn:schemas-microsoft-com:office:office" xmlns:mc="http://schemas.openxmlformats.org/markup-compatibility/2006" xmlns:wpc="http://schemas.microsoft.com/office/word/2010/wordprocessingCanvas" xmlns=""/>
+                        <a14:shadowObscured xmlns:a14="http://schemas.microsoft.com/office/drawing/2010/main"/>
                       </a:ext>
                     </a:extLst>
                   </pic:spPr>
@@ -3289,14 +3928,30 @@
                   <w:r>
                     <w:t xml:space="preserve">Figur </w:t>
                   </w:r>
-                  <w:fldSimple w:instr=" SEQ Figur \* ARABIC ">
-                    <w:r>
-                      <w:rPr>
-                        <w:noProof/>
-                      </w:rPr>
-                      <w:t>6</w:t>
-                    </w:r>
-                  </w:fldSimple>
+                  <w:r>
+                    <w:fldChar w:fldCharType="begin"/>
+                  </w:r>
+                  <w:r>
+                    <w:instrText xml:space="preserve"> SEQ Figur</w:instrText>
+                  </w:r>
+                  <w:r>
+                    <w:instrText xml:space="preserve"> \* ARABIC </w:instrText>
+                  </w:r>
+                  <w:r>
+                    <w:fldChar w:fldCharType="separate"/>
+                  </w:r>
+                  <w:r>
+                    <w:rPr>
+                      <w:noProof/>
+                    </w:rPr>
+                    <w:t>6</w:t>
+                  </w:r>
+                  <w:r>
+                    <w:rPr>
+                      <w:noProof/>
+                    </w:rPr>
+                    <w:fldChar w:fldCharType="end"/>
+                  </w:r>
                   <w:r>
                     <w:t xml:space="preserve">: </w:t>
                   </w:r>
@@ -3400,15 +4055,7 @@
       </w:r>
       <w:proofErr w:type="spellEnd"/>
       <w:r>
-        <w:t xml:space="preserve"> og </w:t>
-      </w:r>
-      <w:proofErr w:type="spellStart"/>
-      <w:r>
-        <w:t>Echo</w:t>
-      </w:r>
-      <w:proofErr w:type="spellEnd"/>
-      <w:r>
-        <w:t xml:space="preserve">. </w:t>
+        <w:t xml:space="preserve"> og Echo. </w:t>
       </w:r>
     </w:p>
     <w:p>
@@ -3484,11 +4131,11 @@
       </w:r>
       <w:proofErr w:type="spellStart"/>
       <w:r>
-        <w:t>Two-Wire</w:t>
-      </w:r>
-      <w:proofErr w:type="spellEnd"/>
-      <w:r>
-        <w:t xml:space="preserve"> mode, der understøtter I2C bus protokol.</w:t>
+        <w:t>Two</w:t>
+      </w:r>
+      <w:proofErr w:type="spellEnd"/>
+      <w:r>
+        <w:t>-Wire mode, der understøtter I2C bus protokol.</w:t>
       </w:r>
     </w:p>
     <w:p>
@@ -3593,23 +4240,7 @@
       </w:r>
       <w:proofErr w:type="spellEnd"/>
       <w:r>
-        <w:t xml:space="preserve"> </w:t>
-      </w:r>
-      <w:proofErr w:type="spellStart"/>
-      <w:r>
-        <w:t>Level</w:t>
-      </w:r>
-      <w:proofErr w:type="spellEnd"/>
-      <w:r>
-        <w:t xml:space="preserve"> </w:t>
-      </w:r>
-      <w:proofErr w:type="spellStart"/>
-      <w:r>
-        <w:t>Converter</w:t>
-      </w:r>
-      <w:proofErr w:type="spellEnd"/>
-      <w:r>
-        <w:t xml:space="preserve"> </w:t>
+        <w:t xml:space="preserve"> Level Converter </w:t>
       </w:r>
     </w:p>
     <w:p>
@@ -3684,7 +4315,7 @@
                     <a:blip r:embed="rId14" cstate="print">
                       <a:extLst>
                         <a:ext uri="{28A0092B-C50C-407E-A947-70E740481C1C}">
-                          <a14:useLocalDpi xmlns:a14="http://schemas.microsoft.com/office/drawing/2010/main" xmlns:wps="http://schemas.microsoft.com/office/word/2010/wordprocessingShape" xmlns:wpi="http://schemas.microsoft.com/office/word/2010/wordprocessingInk" xmlns:wpg="http://schemas.microsoft.com/office/word/2010/wordprocessingGroup" xmlns:w15="http://schemas.microsoft.com/office/word/2012/wordml" xmlns:w14="http://schemas.microsoft.com/office/word/2010/wordml" xmlns:w="http://schemas.openxmlformats.org/wordprocessingml/2006/main" xmlns:w10="urn:schemas-microsoft-com:office:word" xmlns:wp14="http://schemas.microsoft.com/office/word/2010/wordprocessingDrawing" xmlns:v="urn:schemas-microsoft-com:vml" xmlns:o="urn:schemas-microsoft-com:office:office" xmlns:mc="http://schemas.openxmlformats.org/markup-compatibility/2006" xmlns:wpc="http://schemas.microsoft.com/office/word/2010/wordprocessingCanvas" xmlns="" val="0"/>
+                          <a14:useLocalDpi xmlns:a14="http://schemas.microsoft.com/office/drawing/2010/main" val="0"/>
                         </a:ext>
                       </a:extLst>
                     </a:blip>
@@ -3705,7 +4336,7 @@
                     </a:ln>
                     <a:extLst>
                       <a:ext uri="{53640926-AAD7-44D8-BBD7-CCE9431645EC}">
-                        <a14:shadowObscured xmlns:a14="http://schemas.microsoft.com/office/drawing/2010/main" xmlns:wps="http://schemas.microsoft.com/office/word/2010/wordprocessingShape" xmlns:wpi="http://schemas.microsoft.com/office/word/2010/wordprocessingInk" xmlns:wpg="http://schemas.microsoft.com/office/word/2010/wordprocessingGroup" xmlns:w15="http://schemas.microsoft.com/office/word/2012/wordml" xmlns:w14="http://schemas.microsoft.com/office/word/2010/wordml" xmlns:w="http://schemas.openxmlformats.org/wordprocessingml/2006/main" xmlns:w10="urn:schemas-microsoft-com:office:word" xmlns:wp14="http://schemas.microsoft.com/office/word/2010/wordprocessingDrawing" xmlns:v="urn:schemas-microsoft-com:vml" xmlns:o="urn:schemas-microsoft-com:office:office" xmlns:mc="http://schemas.openxmlformats.org/markup-compatibility/2006" xmlns:wpc="http://schemas.microsoft.com/office/word/2010/wordprocessingCanvas" xmlns=""/>
+                        <a14:shadowObscured xmlns:a14="http://schemas.microsoft.com/office/drawing/2010/main"/>
                       </a:ext>
                     </a:extLst>
                   </pic:spPr>
@@ -3723,14 +4354,27 @@
       <w:r>
         <w:t xml:space="preserve">Figur </w:t>
       </w:r>
-      <w:fldSimple w:instr=" SEQ Figur \* ARABIC ">
-        <w:r>
-          <w:rPr>
-            <w:noProof/>
-          </w:rPr>
-          <w:t>7</w:t>
-        </w:r>
-      </w:fldSimple>
+      <w:r>
+        <w:fldChar w:fldCharType="begin"/>
+      </w:r>
+      <w:r>
+        <w:instrText xml:space="preserve"> SEQ Figur \* ARABIC </w:instrText>
+      </w:r>
+      <w:r>
+        <w:fldChar w:fldCharType="separate"/>
+      </w:r>
+      <w:r>
+        <w:rPr>
+          <w:noProof/>
+        </w:rPr>
+        <w:t>7</w:t>
+      </w:r>
+      <w:r>
+        <w:rPr>
+          <w:noProof/>
+        </w:rPr>
+        <w:fldChar w:fldCharType="end"/>
+      </w:r>
       <w:r>
         <w:t xml:space="preserve">: Færdigt print HC-SR04-enhed </w:t>
       </w:r>
@@ -3801,6 +4445,142 @@
       </w:r>
     </w:p>
     <w:p>
+      <w:r>
+        <w:rPr>
+          <w:noProof/>
+          <w:lang w:eastAsia="da-DK"/>
+        </w:rPr>
+        <w:pict>
+          <v:shape id="_x0000_s1036" type="#_x0000_t202" style="position:absolute;margin-left:145.45pt;margin-top:111.75pt;width:35.9pt;height:21.8pt;z-index:251686912;visibility:visible;mso-height-percent:200;mso-wrap-distance-left:9pt;mso-wrap-distance-top:3.6pt;mso-wrap-distance-right:9pt;mso-wrap-distance-bottom:3.6pt;mso-position-horizontal-relative:text;mso-position-vertical-relative:text;mso-height-percent:200;mso-width-relative:margin;mso-height-relative:margin;v-text-anchor:top" filled="f" stroked="f">
+            <v:textbox style="mso-fit-shape-to-text:t">
+              <w:txbxContent>
+                <w:p>
+                  <w:pPr>
+                    <w:rPr>
+                      <w:sz w:val="10"/>
+                    </w:rPr>
+                  </w:pPr>
+                  <w:r>
+                    <w:rPr>
+                      <w:sz w:val="10"/>
+                    </w:rPr>
+                    <w:t>TRIM2</w:t>
+                  </w:r>
+                </w:p>
+              </w:txbxContent>
+            </v:textbox>
+          </v:shape>
+        </w:pict>
+      </w:r>
+      <w:r>
+        <w:rPr>
+          <w:noProof/>
+        </w:rPr>
+        <w:pict>
+          <v:shape id="_x0000_s1035" type="#_x0000_t202" style="position:absolute;margin-left:47.55pt;margin-top:33.9pt;width:35.9pt;height:21.8pt;z-index:251685888;visibility:visible;mso-height-percent:200;mso-wrap-distance-left:9pt;mso-wrap-distance-top:3.6pt;mso-wrap-distance-right:9pt;mso-wrap-distance-bottom:3.6pt;mso-position-horizontal-relative:text;mso-position-vertical-relative:text;mso-height-percent:200;mso-width-relative:margin;mso-height-relative:margin;v-text-anchor:top" filled="f" stroked="f">
+            <v:textbox style="mso-fit-shape-to-text:t">
+              <w:txbxContent>
+                <w:p>
+                  <w:pPr>
+                    <w:rPr>
+                      <w:sz w:val="10"/>
+                    </w:rPr>
+                  </w:pPr>
+                  <w:r>
+                    <w:rPr>
+                      <w:sz w:val="10"/>
+                    </w:rPr>
+                    <w:t>TRIM1</w:t>
+                  </w:r>
+                </w:p>
+              </w:txbxContent>
+            </v:textbox>
+          </v:shape>
+        </w:pict>
+      </w:r>
+      <w:r>
+        <w:rPr>
+          <w:noProof/>
+          <w:lang w:eastAsia="da-DK"/>
+        </w:rPr>
+        <w:drawing>
+          <wp:inline distT="0" distB="0" distL="0" distR="0" wp14:anchorId="70698258" wp14:editId="42AD2C6F">
+            <wp:extent cx="4210050" cy="3348305"/>
+            <wp:effectExtent l="0" t="0" r="0" b="0"/>
+            <wp:docPr id="4" name="Billede 4"/>
+            <wp:cNvGraphicFramePr>
+              <a:graphicFrameLocks xmlns:a="http://schemas.openxmlformats.org/drawingml/2006/main" noChangeAspect="1"/>
+            </wp:cNvGraphicFramePr>
+            <a:graphic xmlns:a="http://schemas.openxmlformats.org/drawingml/2006/main">
+              <a:graphicData uri="http://schemas.openxmlformats.org/drawingml/2006/picture">
+                <pic:pic xmlns:pic="http://schemas.openxmlformats.org/drawingml/2006/picture">
+                  <pic:nvPicPr>
+                    <pic:cNvPr id="1" name=""/>
+                    <pic:cNvPicPr/>
+                  </pic:nvPicPr>
+                  <pic:blipFill>
+                    <a:blip r:embed="rId15"/>
+                    <a:stretch>
+                      <a:fillRect/>
+                    </a:stretch>
+                  </pic:blipFill>
+                  <pic:spPr>
+                    <a:xfrm>
+                      <a:off x="0" y="0"/>
+                      <a:ext cx="4215090" cy="3352314"/>
+                    </a:xfrm>
+                    <a:prstGeom prst="rect">
+                      <a:avLst/>
+                    </a:prstGeom>
+                  </pic:spPr>
+                </pic:pic>
+              </a:graphicData>
+            </a:graphic>
+          </wp:inline>
+        </w:drawing>
+      </w:r>
+    </w:p>
+    <w:p>
+      <w:proofErr w:type="gramStart"/>
+      <w:r>
+        <w:t>Udover</w:t>
+      </w:r>
+      <w:proofErr w:type="gramEnd"/>
+      <w:r>
+        <w:t xml:space="preserve"> kredsen der står for at læse sensoren (Sensor Reading) er der lavet en kreds som leverer en varierende spænding til indgangen af sensoren (Sensor Supply). Samt en kreds til at levere et virtuelt </w:t>
+      </w:r>
+      <w:proofErr w:type="spellStart"/>
+      <w:r>
+        <w:t>ground</w:t>
+      </w:r>
+      <w:proofErr w:type="spellEnd"/>
+      <w:r>
+        <w:t xml:space="preserve"> </w:t>
+      </w:r>
+      <w:proofErr w:type="spellStart"/>
+      <w:r>
+        <w:t>level</w:t>
+      </w:r>
+      <w:proofErr w:type="spellEnd"/>
+      <w:r>
+        <w:t xml:space="preserve"> ved </w:t>
+      </w:r>
+      <w:proofErr w:type="spellStart"/>
+      <w:r>
+        <w:t>vcc</w:t>
+      </w:r>
+      <w:proofErr w:type="spellEnd"/>
+      <w:r>
+        <w:t>/2 (VCC/2 AREF).</w:t>
+      </w:r>
+      <w:r>
+        <w:rPr>
+          <w:rFonts w:eastAsiaTheme="minorEastAsia"/>
+        </w:rPr>
+        <w:t xml:space="preserve"> </w:t>
+      </w:r>
+    </w:p>
+    <w:p>
       <w:pPr>
         <w:pStyle w:val="Overskrift3"/>
       </w:pPr>
@@ -3831,11 +4611,11 @@
       </w:r>
       <w:proofErr w:type="spellStart"/>
       <w:r>
-        <w:t>Two-Wire</w:t>
-      </w:r>
-      <w:proofErr w:type="spellEnd"/>
-      <w:r>
-        <w:t xml:space="preserve"> mode, der understøtter I2C bus protokol.</w:t>
+        <w:t>Two</w:t>
+      </w:r>
+      <w:proofErr w:type="spellEnd"/>
+      <w:r>
+        <w:t>-Wire mode, der understøtter I2C bus protokol.</w:t>
       </w:r>
     </w:p>
     <w:p>
@@ -3848,15 +4628,7 @@
       </w:r>
       <w:proofErr w:type="spellEnd"/>
       <w:r>
-        <w:t xml:space="preserve"> op til 8 MHz som sikrer at den kan køre </w:t>
-      </w:r>
-      <w:proofErr w:type="spellStart"/>
-      <w:r>
-        <w:t>Fast-Mode</w:t>
-      </w:r>
-      <w:proofErr w:type="spellEnd"/>
-      <w:r>
-        <w:t xml:space="preserve"> I2C. ”L” udgaven af chippen kan opererer med en spænding på 3.3V hvilket passer med vores spændingsforsyning som leverer 3.3V.  </w:t>
+        <w:t xml:space="preserve"> op til 8 MHz som sikrer at den kan køre Fast-Mode I2C. ”L” udgaven af chippen kan opererer med en spænding på 3.3V hvilket passer med vores spændingsforsyning som leverer 3.3V.  </w:t>
       </w:r>
     </w:p>
     <w:p>
@@ -3948,6 +4720,7 @@
         </w:numPr>
       </w:pPr>
       <w:r>
+        <w:lastRenderedPageBreak/>
         <w:t xml:space="preserve">Et stk. 1x3 </w:t>
       </w:r>
       <w:proofErr w:type="spellStart"/>
@@ -3970,6 +4743,22 @@
       <w:r>
         <w:t>MCP6004P</w:t>
       </w:r>
+      <w:r>
+        <w:t xml:space="preserve"> – </w:t>
+      </w:r>
+      <w:proofErr w:type="spellStart"/>
+      <w:r>
+        <w:t>Quad</w:t>
+      </w:r>
+      <w:proofErr w:type="spellEnd"/>
+      <w:r>
+        <w:t xml:space="preserve"> </w:t>
+      </w:r>
+      <w:proofErr w:type="spellStart"/>
+      <w:r>
+        <w:t>opamp</w:t>
+      </w:r>
+      <w:proofErr w:type="spellEnd"/>
     </w:p>
     <w:p>
       <w:pPr>
@@ -3980,61 +4769,19 @@
         </w:numPr>
       </w:pPr>
       <w:r>
-        <w:t xml:space="preserve">En </w:t>
-      </w:r>
-      <w:proofErr w:type="spellStart"/>
-      <w:r>
-        <w:t>resistor</w:t>
-      </w:r>
-      <w:proofErr w:type="spellEnd"/>
-      <w:r>
-        <w:t xml:space="preserve"> på </w:t>
-      </w:r>
-      <w:proofErr w:type="spellStart"/>
-      <w:r>
-        <w:t>xx</w:t>
-      </w:r>
-      <w:proofErr w:type="spellEnd"/>
-      <w:r>
-        <w:t xml:space="preserve"> ohm, en </w:t>
-      </w:r>
-      <w:proofErr w:type="spellStart"/>
-      <w:r>
-        <w:t>resistor</w:t>
-      </w:r>
-      <w:proofErr w:type="spellEnd"/>
-      <w:r>
-        <w:t xml:space="preserve"> på </w:t>
-      </w:r>
-      <w:proofErr w:type="spellStart"/>
-      <w:r>
-        <w:t>xx</w:t>
-      </w:r>
-      <w:proofErr w:type="spellEnd"/>
-      <w:r>
-        <w:t xml:space="preserve"> ohm og en </w:t>
-      </w:r>
-      <w:proofErr w:type="spellStart"/>
-      <w:r>
-        <w:t>resistor</w:t>
-      </w:r>
-      <w:proofErr w:type="spellEnd"/>
-      <w:r>
-        <w:t xml:space="preserve"> på </w:t>
-      </w:r>
-      <w:proofErr w:type="spellStart"/>
-      <w:r>
-        <w:t>xx</w:t>
-      </w:r>
-      <w:proofErr w:type="spellEnd"/>
-      <w:r>
-        <w:t xml:space="preserve"> ohm</w:t>
-      </w:r>
-      <w:proofErr w:type="gramStart"/>
-      <w:r>
-        <w:t>???</w:t>
-      </w:r>
-      <w:proofErr w:type="gramEnd"/>
+        <w:t xml:space="preserve">2 </w:t>
+      </w:r>
+      <w:proofErr w:type="spellStart"/>
+      <w:r>
+        <w:t>trimpotmetre</w:t>
+      </w:r>
+      <w:proofErr w:type="spellEnd"/>
+      <w:r>
+        <w:t xml:space="preserve"> + modstande</w:t>
+      </w:r>
+      <w:r>
+        <w:t xml:space="preserve"> til kalibrering</w:t>
+      </w:r>
     </w:p>
     <w:p>
       <w:pPr>
@@ -4045,8 +4792,21 @@
         </w:numPr>
       </w:pPr>
       <w:r>
-        <w:t>To trimmer??</w:t>
-      </w:r>
+        <w:t xml:space="preserve">1 modstand og 2 kondensatorer til afkobling af </w:t>
+      </w:r>
+      <w:proofErr w:type="spellStart"/>
+      <w:r>
+        <w:t>aref</w:t>
+      </w:r>
+      <w:proofErr w:type="spellEnd"/>
+      <w:r>
+        <w:t xml:space="preserve"> fra </w:t>
+      </w:r>
+      <w:proofErr w:type="spellStart"/>
+      <w:r>
+        <w:t>vcc</w:t>
+      </w:r>
+      <w:proofErr w:type="spellEnd"/>
     </w:p>
     <w:p>
       <w:pPr>
@@ -4057,7 +4817,18 @@
         </w:numPr>
       </w:pPr>
       <w:r>
-        <w:t>To kondensatorer??</w:t>
+        <w:t>En skrueterminal</w:t>
+      </w:r>
+      <w:r>
+        <w:t xml:space="preserve"> til forbindelse af </w:t>
+      </w:r>
+      <w:proofErr w:type="spellStart"/>
+      <w:r>
+        <w:t>flexiforce</w:t>
+      </w:r>
+      <w:proofErr w:type="spellEnd"/>
+      <w:r>
+        <w:t xml:space="preserve"> sensor</w:t>
       </w:r>
     </w:p>
     <w:p>
@@ -4069,19 +4840,15 @@
         </w:numPr>
       </w:pPr>
       <w:r>
-        <w:t>En skrueterminal</w:t>
-      </w:r>
-    </w:p>
-    <w:p>
-      <w:pPr>
-        <w:pStyle w:val="Listeafsnit"/>
-        <w:numPr>
-          <w:ilvl w:val="0"/>
-          <w:numId w:val="2"/>
-        </w:numPr>
-      </w:pPr>
-      <w:r>
-        <w:t>To store modstande(lyseblå)??</w:t>
+        <w:t xml:space="preserve">To set sildebensmodstande til formindskelse af temperaturfølsomhed af spændingsdeleingen til generering af den analoge </w:t>
+      </w:r>
+      <w:proofErr w:type="spellStart"/>
+      <w:r>
+        <w:t>refference</w:t>
+      </w:r>
+      <w:proofErr w:type="spellEnd"/>
+      <w:r>
+        <w:t>.</w:t>
       </w:r>
     </w:p>
     <w:p>
@@ -4090,6 +4857,33 @@
       </w:pPr>
       <w:r>
         <w:t xml:space="preserve">PCB design </w:t>
+      </w:r>
+    </w:p>
+    <w:p>
+      <w:proofErr w:type="spellStart"/>
+      <w:r>
+        <w:t>FlexiForce</w:t>
+      </w:r>
+      <w:proofErr w:type="spellEnd"/>
+      <w:r>
+        <w:t xml:space="preserve"> A301-enheden designes vha. værktøjet </w:t>
+      </w:r>
+      <w:proofErr w:type="spellStart"/>
+      <w:r>
+        <w:t>Eagle</w:t>
+      </w:r>
+      <w:proofErr w:type="spellEnd"/>
+      <w:r>
+        <w:t xml:space="preserve"> 7.1.0</w:t>
+      </w:r>
+      <w:r>
+        <w:rPr>
+          <w:rStyle w:val="Fodnotehenvisning"/>
+        </w:rPr>
+        <w:footnoteReference w:id="16"/>
+      </w:r>
+      <w:r>
+        <w:t xml:space="preserve">. </w:t>
       </w:r>
     </w:p>
     <w:p>
@@ -4099,7 +4893,7 @@
           <w:lang w:eastAsia="da-DK"/>
         </w:rPr>
         <w:pict>
-          <v:shape id="_x0000_s1033" type="#_x0000_t202" style="position:absolute;margin-left:0;margin-top:166.6pt;width:301.4pt;height:.05pt;z-index:-251632640;visibility:visible" wrapcoords="-54 0 -54 20829 21600 20829 21600 0 -54 0" o:gfxdata="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" stroked="f">
+          <v:shape id="_x0000_s1033" type="#_x0000_t202" style="position:absolute;margin-left:.7pt;margin-top:201.15pt;width:301.4pt;height:21pt;z-index:-251632640;visibility:visible" wrapcoords="-54 0 -54 20829 21600 20829 21600 0 -54 0" o:gfxdata="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" stroked="f">
             <v:textbox style="mso-fit-shape-to-text:t" inset="0,0,0,0">
               <w:txbxContent>
                 <w:p>
@@ -4150,7 +4944,35 @@
                     <w:rPr>
                       <w:lang w:val="en-US"/>
                     </w:rPr>
-                    <w:t xml:space="preserve">: Breakout board for ADXL345 </w:t>
+                    <w:t xml:space="preserve">: </w:t>
+                  </w:r>
+                  <w:proofErr w:type="spellStart"/>
+                  <w:r>
+                    <w:rPr>
+                      <w:lang w:val="en-US"/>
+                    </w:rPr>
+                    <w:t>Flexiforce</w:t>
+                  </w:r>
+                  <w:proofErr w:type="spellEnd"/>
+                  <w:r>
+                    <w:rPr>
+                      <w:lang w:val="en-US"/>
+                    </w:rPr>
+                    <w:t xml:space="preserve"> </w:t>
+                  </w:r>
+                  <w:proofErr w:type="spellStart"/>
+                  <w:r>
+                    <w:rPr>
+                      <w:lang w:val="en-US"/>
+                    </w:rPr>
+                    <w:t>sensorboard</w:t>
+                  </w:r>
+                  <w:proofErr w:type="spellEnd"/>
+                  <w:r>
+                    <w:rPr>
+                      <w:lang w:val="en-US"/>
+                    </w:rPr>
+                    <w:t xml:space="preserve"> </w:t>
                   </w:r>
                   <w:proofErr w:type="spellStart"/>
                   <w:proofErr w:type="gramStart"/>
@@ -4175,586 +4997,65 @@
           </v:shape>
         </w:pict>
       </w:r>
-      <w:proofErr w:type="spellStart"/>
-      <w:r>
-        <w:t>FlexiForce</w:t>
-      </w:r>
-      <w:proofErr w:type="spellEnd"/>
-      <w:r>
-        <w:t xml:space="preserve"> A301-enheden designes vha. værktøjet </w:t>
-      </w:r>
-      <w:proofErr w:type="spellStart"/>
-      <w:r>
-        <w:t>Eagle</w:t>
-      </w:r>
-      <w:proofErr w:type="spellEnd"/>
-      <w:r>
-        <w:t xml:space="preserve"> 7.1.0</w:t>
-      </w:r>
-      <w:r>
-        <w:rPr>
-          <w:rStyle w:val="Fodnotehenvisning"/>
-        </w:rPr>
-        <w:footnoteReference w:id="16"/>
-      </w:r>
-      <w:r>
-        <w:t xml:space="preserve">. </w:t>
-      </w:r>
-    </w:p>
-    <w:p>
-      <w:r>
-        <w:t>EAGLE BILLEDE</w:t>
-      </w:r>
-    </w:p>
-    <w:p/>
-    <w:p/>
-    <w:p/>
-    <w:p/>
-    <w:p/>
-    <w:p>
-      <w:r>
-        <w:lastRenderedPageBreak/>
-        <w:t xml:space="preserve">På figur </w:t>
-      </w:r>
-      <w:r>
-        <w:rPr>
-          <w:b/>
-        </w:rPr>
-        <w:t xml:space="preserve">XX </w:t>
-      </w:r>
-      <w:r>
-        <w:t xml:space="preserve">ses </w:t>
-      </w:r>
-      <w:proofErr w:type="spellStart"/>
-      <w:r>
-        <w:t>breakout</w:t>
-      </w:r>
-      <w:proofErr w:type="spellEnd"/>
-      <w:r>
-        <w:t xml:space="preserve"> </w:t>
-      </w:r>
-      <w:proofErr w:type="spellStart"/>
-      <w:r>
-        <w:t>boardet</w:t>
-      </w:r>
-      <w:proofErr w:type="spellEnd"/>
-      <w:r>
-        <w:t xml:space="preserve"> for ADXL345-enheden. Herunder følger en beskrivelse af hvordan komponenterne er forbundet. </w:t>
-      </w:r>
-    </w:p>
-    <w:p>
-      <w:pPr>
-        <w:pStyle w:val="Overskrift3"/>
-      </w:pPr>
-      <w:r>
-        <w:t>FLEXIFORCE A301 (SKALRETTES)</w:t>
-      </w:r>
-    </w:p>
-    <w:tbl>
-      <w:tblPr>
-        <w:tblStyle w:val="Tabel-Gitter"/>
-        <w:tblW w:w="0" w:type="auto"/>
-        <w:tblLook w:val="04A0"/>
-      </w:tblPr>
-      <w:tblGrid>
-        <w:gridCol w:w="2263"/>
-        <w:gridCol w:w="3261"/>
-      </w:tblGrid>
-      <w:tr>
-        <w:tc>
-          <w:tcPr>
-            <w:tcW w:w="2263" w:type="dxa"/>
-          </w:tcPr>
-          <w:p>
-            <w:pPr>
-              <w:rPr>
-                <w:b/>
-              </w:rPr>
-            </w:pPr>
-            <w:r>
-              <w:rPr>
-                <w:b/>
-              </w:rPr>
-              <w:t>FLEXIFORCE pin</w:t>
-            </w:r>
-          </w:p>
-        </w:tc>
-        <w:tc>
-          <w:tcPr>
-            <w:tcW w:w="3261" w:type="dxa"/>
-          </w:tcPr>
-          <w:p>
-            <w:pPr>
-              <w:rPr>
-                <w:b/>
-              </w:rPr>
-            </w:pPr>
-            <w:r>
-              <w:rPr>
-                <w:b/>
-              </w:rPr>
-              <w:t>Forbundet til</w:t>
-            </w:r>
-          </w:p>
-        </w:tc>
-      </w:tr>
-      <w:tr>
-        <w:tc>
-          <w:tcPr>
-            <w:tcW w:w="2263" w:type="dxa"/>
-          </w:tcPr>
-          <w:p>
-            <w:r>
-              <w:t>1 (Vin)</w:t>
-            </w:r>
-          </w:p>
-        </w:tc>
-        <w:tc>
-          <w:tcPr>
-            <w:tcW w:w="3261" w:type="dxa"/>
-          </w:tcPr>
-          <w:p>
-            <w:r>
-              <w:t>3.3V</w:t>
-            </w:r>
-          </w:p>
-        </w:tc>
-      </w:tr>
-      <w:tr>
-        <w:tc>
-          <w:tcPr>
-            <w:tcW w:w="2263" w:type="dxa"/>
-          </w:tcPr>
-          <w:p>
-            <w:r>
-              <w:t>2 (3V3)</w:t>
-            </w:r>
-          </w:p>
-        </w:tc>
-        <w:tc>
-          <w:tcPr>
-            <w:tcW w:w="3261" w:type="dxa"/>
-          </w:tcPr>
-          <w:p>
-            <w:r>
-              <w:t xml:space="preserve">Ikke forbundet </w:t>
-            </w:r>
-          </w:p>
-        </w:tc>
-      </w:tr>
-      <w:tr>
-        <w:tc>
-          <w:tcPr>
-            <w:tcW w:w="2263" w:type="dxa"/>
-          </w:tcPr>
-          <w:p>
-            <w:r>
-              <w:t>3 (GND)</w:t>
-            </w:r>
-          </w:p>
-        </w:tc>
-        <w:tc>
-          <w:tcPr>
-            <w:tcW w:w="3261" w:type="dxa"/>
-          </w:tcPr>
-          <w:p>
-            <w:r>
-              <w:t>GND</w:t>
-            </w:r>
-          </w:p>
-        </w:tc>
-      </w:tr>
-      <w:tr>
-        <w:tc>
-          <w:tcPr>
-            <w:tcW w:w="2263" w:type="dxa"/>
-          </w:tcPr>
-          <w:p>
-            <w:r>
-              <w:t>4 (CS)</w:t>
-            </w:r>
-          </w:p>
-        </w:tc>
-        <w:tc>
-          <w:tcPr>
-            <w:tcW w:w="3261" w:type="dxa"/>
-          </w:tcPr>
-          <w:p>
-            <w:r>
-              <w:t>VCC</w:t>
-            </w:r>
-          </w:p>
-        </w:tc>
-      </w:tr>
-      <w:tr>
-        <w:tc>
-          <w:tcPr>
-            <w:tcW w:w="2263" w:type="dxa"/>
-          </w:tcPr>
-          <w:p>
-            <w:r>
-              <w:t>5 og 6 (INT1 og INT2)</w:t>
-            </w:r>
-          </w:p>
-        </w:tc>
-        <w:tc>
-          <w:tcPr>
-            <w:tcW w:w="3261" w:type="dxa"/>
-          </w:tcPr>
-          <w:p>
-            <w:r>
-              <w:t>Ikke forbundet</w:t>
-            </w:r>
-          </w:p>
-        </w:tc>
-      </w:tr>
-      <w:tr>
-        <w:tc>
-          <w:tcPr>
-            <w:tcW w:w="2263" w:type="dxa"/>
-          </w:tcPr>
-          <w:p>
-            <w:r>
-              <w:t>7 (ALT ADDRESS)</w:t>
-            </w:r>
-          </w:p>
-        </w:tc>
-        <w:tc>
-          <w:tcPr>
-            <w:tcW w:w="3261" w:type="dxa"/>
-          </w:tcPr>
-          <w:p>
-            <w:r>
-              <w:t>Forbundet til adressejumper 1x2</w:t>
-            </w:r>
-          </w:p>
-        </w:tc>
-      </w:tr>
-      <w:tr>
-        <w:tc>
-          <w:tcPr>
-            <w:tcW w:w="2263" w:type="dxa"/>
-          </w:tcPr>
-          <w:p>
-            <w:r>
-              <w:t>8 (SDA)</w:t>
-            </w:r>
-          </w:p>
-        </w:tc>
-        <w:tc>
-          <w:tcPr>
-            <w:tcW w:w="3261" w:type="dxa"/>
-          </w:tcPr>
-          <w:p>
-            <w:r>
-              <w:t>SDA</w:t>
-            </w:r>
-          </w:p>
-        </w:tc>
-      </w:tr>
-      <w:tr>
-        <w:tc>
-          <w:tcPr>
-            <w:tcW w:w="2263" w:type="dxa"/>
-          </w:tcPr>
-          <w:p>
-            <w:r>
-              <w:t>9 (SCL)</w:t>
-            </w:r>
-          </w:p>
-        </w:tc>
-        <w:tc>
-          <w:tcPr>
-            <w:tcW w:w="3261" w:type="dxa"/>
-          </w:tcPr>
-          <w:p>
-            <w:pPr>
-              <w:keepNext/>
-            </w:pPr>
-            <w:r>
-              <w:t xml:space="preserve">SCL </w:t>
-            </w:r>
-          </w:p>
-        </w:tc>
-      </w:tr>
-    </w:tbl>
-    <w:p>
-      <w:pPr>
-        <w:pStyle w:val="Billedtekst"/>
-      </w:pPr>
-      <w:r>
-        <w:t xml:space="preserve">Tabel </w:t>
-      </w:r>
-      <w:fldSimple w:instr=" SEQ Tabel \* ARABIC ">
-        <w:r>
-          <w:rPr>
-            <w:noProof/>
-          </w:rPr>
-          <w:t>2</w:t>
-        </w:r>
-      </w:fldSimple>
-      <w:r>
-        <w:t>: ADXL345 forbindelser</w:t>
-      </w:r>
-    </w:p>
-    <w:p>
-      <w:pPr>
-        <w:pStyle w:val="Overskrift3"/>
-      </w:pPr>
-      <w:r>
-        <w:t xml:space="preserve">RJ12 </w:t>
-      </w:r>
-      <w:proofErr w:type="spellStart"/>
-      <w:r>
-        <w:t>connector</w:t>
-      </w:r>
-      <w:proofErr w:type="spellEnd"/>
-      <w:r>
-        <w:t xml:space="preserve"> </w:t>
-      </w:r>
-    </w:p>
-    <w:tbl>
-      <w:tblPr>
-        <w:tblStyle w:val="Tabel-Gitter"/>
-        <w:tblW w:w="0" w:type="auto"/>
-        <w:tblLook w:val="04A0"/>
-      </w:tblPr>
-      <w:tblGrid>
-        <w:gridCol w:w="1980"/>
-        <w:gridCol w:w="1559"/>
-      </w:tblGrid>
-      <w:tr>
-        <w:tc>
-          <w:tcPr>
-            <w:tcW w:w="1980" w:type="dxa"/>
-          </w:tcPr>
-          <w:p>
-            <w:pPr>
-              <w:rPr>
-                <w:b/>
-              </w:rPr>
-            </w:pPr>
-            <w:r>
-              <w:rPr>
-                <w:b/>
-              </w:rPr>
-              <w:t xml:space="preserve">RJ12 </w:t>
-            </w:r>
-            <w:proofErr w:type="spellStart"/>
-            <w:r>
-              <w:rPr>
-                <w:b/>
-              </w:rPr>
-              <w:t>connector</w:t>
-            </w:r>
-            <w:proofErr w:type="spellEnd"/>
-            <w:r>
-              <w:rPr>
-                <w:b/>
-              </w:rPr>
-              <w:t xml:space="preserve"> pin</w:t>
-            </w:r>
-          </w:p>
-        </w:tc>
-        <w:tc>
-          <w:tcPr>
-            <w:tcW w:w="1559" w:type="dxa"/>
-          </w:tcPr>
-          <w:p>
-            <w:r>
-              <w:rPr>
-                <w:b/>
-              </w:rPr>
-              <w:t xml:space="preserve">Forbundet til </w:t>
-            </w:r>
-          </w:p>
-        </w:tc>
-      </w:tr>
-      <w:tr>
-        <w:tc>
-          <w:tcPr>
-            <w:tcW w:w="1980" w:type="dxa"/>
-          </w:tcPr>
-          <w:p>
-            <w:r>
-              <w:t>1</w:t>
-            </w:r>
-          </w:p>
-        </w:tc>
-        <w:tc>
-          <w:tcPr>
-            <w:tcW w:w="1559" w:type="dxa"/>
-          </w:tcPr>
-          <w:p>
-            <w:r>
-              <w:t>Ikke forbundet</w:t>
-            </w:r>
-          </w:p>
-        </w:tc>
-      </w:tr>
-      <w:tr>
-        <w:tc>
-          <w:tcPr>
-            <w:tcW w:w="1980" w:type="dxa"/>
-          </w:tcPr>
-          <w:p>
-            <w:r>
-              <w:t>2</w:t>
-            </w:r>
-          </w:p>
-        </w:tc>
-        <w:tc>
-          <w:tcPr>
-            <w:tcW w:w="1559" w:type="dxa"/>
-          </w:tcPr>
-          <w:p>
-            <w:r>
-              <w:t>VCC</w:t>
-            </w:r>
-          </w:p>
-        </w:tc>
-      </w:tr>
-      <w:tr>
-        <w:tc>
-          <w:tcPr>
-            <w:tcW w:w="1980" w:type="dxa"/>
-          </w:tcPr>
-          <w:p>
-            <w:r>
-              <w:t xml:space="preserve">3 </w:t>
-            </w:r>
-          </w:p>
-        </w:tc>
-        <w:tc>
-          <w:tcPr>
-            <w:tcW w:w="1559" w:type="dxa"/>
-          </w:tcPr>
-          <w:p>
-            <w:r>
-              <w:t>GND</w:t>
-            </w:r>
-          </w:p>
-        </w:tc>
-      </w:tr>
-      <w:tr>
-        <w:tc>
-          <w:tcPr>
-            <w:tcW w:w="1980" w:type="dxa"/>
-          </w:tcPr>
-          <w:p>
-            <w:r>
-              <w:t>4</w:t>
-            </w:r>
-          </w:p>
-        </w:tc>
-        <w:tc>
-          <w:tcPr>
-            <w:tcW w:w="1559" w:type="dxa"/>
-          </w:tcPr>
-          <w:p>
-            <w:r>
-              <w:t>SDA</w:t>
-            </w:r>
-          </w:p>
-        </w:tc>
-      </w:tr>
-      <w:tr>
-        <w:tc>
-          <w:tcPr>
-            <w:tcW w:w="1980" w:type="dxa"/>
-          </w:tcPr>
-          <w:p>
-            <w:r>
-              <w:t>5</w:t>
-            </w:r>
-          </w:p>
-        </w:tc>
-        <w:tc>
-          <w:tcPr>
-            <w:tcW w:w="1559" w:type="dxa"/>
-          </w:tcPr>
-          <w:p>
-            <w:r>
-              <w:t>SCL</w:t>
-            </w:r>
-          </w:p>
-        </w:tc>
-      </w:tr>
-      <w:tr>
-        <w:tc>
-          <w:tcPr>
-            <w:tcW w:w="1980" w:type="dxa"/>
-          </w:tcPr>
-          <w:p>
-            <w:r>
-              <w:t>6</w:t>
-            </w:r>
-          </w:p>
-        </w:tc>
-        <w:tc>
-          <w:tcPr>
-            <w:tcW w:w="1559" w:type="dxa"/>
-          </w:tcPr>
-          <w:p>
-            <w:pPr>
-              <w:keepNext/>
-            </w:pPr>
-            <w:r>
-              <w:t xml:space="preserve">Ikke forbundet </w:t>
-            </w:r>
-          </w:p>
-        </w:tc>
-      </w:tr>
-    </w:tbl>
-    <w:p>
-      <w:pPr>
-        <w:pStyle w:val="Billedtekst"/>
-      </w:pPr>
-      <w:r>
-        <w:t xml:space="preserve">Tabel </w:t>
-      </w:r>
-      <w:fldSimple w:instr=" SEQ Tabel \* ARABIC ">
-        <w:r>
-          <w:rPr>
-            <w:noProof/>
-          </w:rPr>
-          <w:t>4</w:t>
-        </w:r>
-      </w:fldSimple>
-      <w:r>
-        <w:t xml:space="preserve">: RJ12 </w:t>
-      </w:r>
-      <w:proofErr w:type="spellStart"/>
-      <w:r>
-        <w:t>connector</w:t>
-      </w:r>
-      <w:proofErr w:type="spellEnd"/>
-      <w:r>
-        <w:t xml:space="preserve"> forbindelser</w:t>
-      </w:r>
-    </w:p>
-    <w:p/>
-    <w:p>
-      <w:r>
-        <w:t xml:space="preserve">På figur </w:t>
-      </w:r>
-      <w:r>
-        <w:rPr>
-          <w:b/>
-        </w:rPr>
-        <w:t xml:space="preserve">XX </w:t>
-      </w:r>
-      <w:r>
-        <w:t xml:space="preserve">ses det færdige print, for </w:t>
-      </w:r>
-      <w:proofErr w:type="spellStart"/>
-      <w:r>
-        <w:t>FlexiForce</w:t>
-      </w:r>
-      <w:proofErr w:type="spellEnd"/>
-      <w:r>
-        <w:t xml:space="preserve"> A301. </w:t>
-      </w:r>
+      <w:r>
+        <w:rPr>
+          <w:noProof/>
+          <w:lang w:eastAsia="da-DK"/>
+        </w:rPr>
+        <w:drawing>
+          <wp:inline distT="0" distB="0" distL="0" distR="0" wp14:anchorId="3ABF04AD" wp14:editId="4D234733">
+            <wp:extent cx="4276725" cy="2507202"/>
+            <wp:effectExtent l="0" t="0" r="0" b="0"/>
+            <wp:docPr id="2" name="Billede 2" descr="https://fbcdn-sphotos-h-a.akamaihd.net/hphotos-ak-xpa1/v/t34.0-12/10443950_10205311603808439_919321052_n.jpg?oh=cda52426ec3b61d05bbf2a3e8794ac7e&amp;oe=54915C08&amp;__gda__=1418775193_92283e96a80678f9c332610a758659a5"/>
+            <wp:cNvGraphicFramePr>
+              <a:graphicFrameLocks xmlns:a="http://schemas.openxmlformats.org/drawingml/2006/main" noChangeAspect="1"/>
+            </wp:cNvGraphicFramePr>
+            <a:graphic xmlns:a="http://schemas.openxmlformats.org/drawingml/2006/main">
+              <a:graphicData uri="http://schemas.openxmlformats.org/drawingml/2006/picture">
+                <pic:pic xmlns:pic="http://schemas.openxmlformats.org/drawingml/2006/picture">
+                  <pic:nvPicPr>
+                    <pic:cNvPr id="0" name="Picture 1" descr="https://fbcdn-sphotos-h-a.akamaihd.net/hphotos-ak-xpa1/v/t34.0-12/10443950_10205311603808439_919321052_n.jpg?oh=cda52426ec3b61d05bbf2a3e8794ac7e&amp;oe=54915C08&amp;__gda__=1418775193_92283e96a80678f9c332610a758659a5"/>
+                    <pic:cNvPicPr>
+                      <a:picLocks noChangeAspect="1" noChangeArrowheads="1"/>
+                    </pic:cNvPicPr>
+                  </pic:nvPicPr>
+                  <pic:blipFill>
+                    <a:blip r:embed="rId16">
+                      <a:extLst>
+                        <a:ext uri="{28A0092B-C50C-407E-A947-70E740481C1C}">
+                          <a14:useLocalDpi xmlns:a14="http://schemas.microsoft.com/office/drawing/2010/main" val="0"/>
+                        </a:ext>
+                      </a:extLst>
+                    </a:blip>
+                    <a:srcRect/>
+                    <a:stretch>
+                      <a:fillRect/>
+                    </a:stretch>
+                  </pic:blipFill>
+                  <pic:spPr bwMode="auto">
+                    <a:xfrm>
+                      <a:off x="0" y="0"/>
+                      <a:ext cx="4276725" cy="2507202"/>
+                    </a:xfrm>
+                    <a:prstGeom prst="rect">
+                      <a:avLst/>
+                    </a:prstGeom>
+                    <a:noFill/>
+                    <a:ln>
+                      <a:noFill/>
+                    </a:ln>
+                  </pic:spPr>
+                </pic:pic>
+              </a:graphicData>
+            </a:graphic>
+          </wp:inline>
+        </w:drawing>
+      </w:r>
+    </w:p>
+    <w:p>
+      <w:pPr>
+        <w:keepNext/>
+      </w:pPr>
     </w:p>
     <w:p>
       <w:pPr>
@@ -4783,7 +5084,7 @@
                     </pic:cNvPicPr>
                   </pic:nvPicPr>
                   <pic:blipFill>
-                    <a:blip r:embed="rId15" cstate="print"/>
+                    <a:blip r:embed="rId17" cstate="print"/>
                     <a:srcRect/>
                     <a:stretch>
                       <a:fillRect/>
@@ -4819,24 +5120,32 @@
       <w:r>
         <w:t xml:space="preserve">Figur </w:t>
       </w:r>
-      <w:fldSimple w:instr=" SEQ Figur \* ARABIC ">
-        <w:r>
-          <w:rPr>
-            <w:noProof/>
-          </w:rPr>
-          <w:t>9</w:t>
-        </w:r>
-      </w:fldSimple>
+      <w:r>
+        <w:fldChar w:fldCharType="begin"/>
+      </w:r>
+      <w:r>
+        <w:instrText xml:space="preserve"> SEQ Figur \* ARABIC </w:instrText>
+      </w:r>
+      <w:r>
+        <w:fldChar w:fldCharType="separate"/>
+      </w:r>
+      <w:r>
+        <w:rPr>
+          <w:noProof/>
+        </w:rPr>
+        <w:t>9</w:t>
+      </w:r>
+      <w:r>
+        <w:rPr>
+          <w:noProof/>
+        </w:rPr>
+        <w:fldChar w:fldCharType="end"/>
+      </w:r>
       <w:r>
         <w:t xml:space="preserve"> </w:t>
       </w:r>
-      <w:proofErr w:type="gramStart"/>
-      <w:r>
-        <w:t>Færdigt</w:t>
-      </w:r>
-      <w:proofErr w:type="gramEnd"/>
-      <w:r>
-        <w:t xml:space="preserve"> print </w:t>
+      <w:r>
+        <w:t xml:space="preserve">Færdigt print </w:t>
       </w:r>
       <w:proofErr w:type="spellStart"/>
       <w:r>
@@ -4848,13 +5157,6 @@
       </w:r>
     </w:p>
     <w:p/>
-    <w:p/>
-    <w:p/>
-    <w:p/>
-    <w:p>
-      <w:bookmarkStart w:id="0" w:name="_GoBack"/>
-      <w:bookmarkEnd w:id="0"/>
-    </w:p>
     <w:sectPr>
       <w:pgSz w:w="11906" w:h="16838"/>
       <w:pgMar w:top="1701" w:right="1134" w:bottom="1701" w:left="1134" w:header="708" w:footer="708" w:gutter="0"/>
@@ -4866,7 +5168,7 @@
 </file>
 
 <file path=word/endnotes.xml><?xml version="1.0" encoding="utf-8"?>
-<w:endnotes xmlns:ve="http://schemas.openxmlformats.org/markup-compatibility/2006" xmlns:o="urn:schemas-microsoft-com:office:office" xmlns:r="http://schemas.openxmlformats.org/officeDocument/2006/relationships" xmlns:m="http://schemas.openxmlformats.org/officeDocument/2006/math" xmlns:v="urn:schemas-microsoft-com:vml" xmlns:wp="http://schemas.openxmlformats.org/drawingml/2006/wordprocessingDrawing" xmlns:w10="urn:schemas-microsoft-com:office:word" xmlns:w="http://schemas.openxmlformats.org/wordprocessingml/2006/main" xmlns:wne="http://schemas.microsoft.com/office/word/2006/wordml">
+<w:endnotes xmlns:wpc="http://schemas.microsoft.com/office/word/2010/wordprocessingCanvas" xmlns:mc="http://schemas.openxmlformats.org/markup-compatibility/2006" xmlns:o="urn:schemas-microsoft-com:office:office" xmlns:r="http://schemas.openxmlformats.org/officeDocument/2006/relationships" xmlns:m="http://schemas.openxmlformats.org/officeDocument/2006/math" xmlns:v="urn:schemas-microsoft-com:vml" xmlns:wp14="http://schemas.microsoft.com/office/word/2010/wordprocessingDrawing" xmlns:wp="http://schemas.openxmlformats.org/drawingml/2006/wordprocessingDrawing" xmlns:w10="urn:schemas-microsoft-com:office:word" xmlns:w="http://schemas.openxmlformats.org/wordprocessingml/2006/main" xmlns:w14="http://schemas.microsoft.com/office/word/2010/wordml" xmlns:w15="http://schemas.microsoft.com/office/word/2012/wordml" xmlns:wpg="http://schemas.microsoft.com/office/word/2010/wordprocessingGroup" xmlns:wpi="http://schemas.microsoft.com/office/word/2010/wordprocessingInk" xmlns:wne="http://schemas.microsoft.com/office/word/2006/wordml" xmlns:wps="http://schemas.microsoft.com/office/word/2010/wordprocessingShape" mc:Ignorable="w14 w15 wp14">
   <w:endnote w:type="separator" w:id="-1">
     <w:p>
       <w:pPr>
@@ -4891,7 +5193,7 @@
 </file>
 
 <file path=word/footnotes.xml><?xml version="1.0" encoding="utf-8"?>
-<w:footnotes xmlns:ve="http://schemas.openxmlformats.org/markup-compatibility/2006" xmlns:o="urn:schemas-microsoft-com:office:office" xmlns:r="http://schemas.openxmlformats.org/officeDocument/2006/relationships" xmlns:m="http://schemas.openxmlformats.org/officeDocument/2006/math" xmlns:v="urn:schemas-microsoft-com:vml" xmlns:wp="http://schemas.openxmlformats.org/drawingml/2006/wordprocessingDrawing" xmlns:w10="urn:schemas-microsoft-com:office:word" xmlns:w="http://schemas.openxmlformats.org/wordprocessingml/2006/main" xmlns:wne="http://schemas.microsoft.com/office/word/2006/wordml">
+<w:footnotes xmlns:wpc="http://schemas.microsoft.com/office/word/2010/wordprocessingCanvas" xmlns:mc="http://schemas.openxmlformats.org/markup-compatibility/2006" xmlns:o="urn:schemas-microsoft-com:office:office" xmlns:r="http://schemas.openxmlformats.org/officeDocument/2006/relationships" xmlns:m="http://schemas.openxmlformats.org/officeDocument/2006/math" xmlns:v="urn:schemas-microsoft-com:vml" xmlns:wp14="http://schemas.microsoft.com/office/word/2010/wordprocessingDrawing" xmlns:wp="http://schemas.openxmlformats.org/drawingml/2006/wordprocessingDrawing" xmlns:w10="urn:schemas-microsoft-com:office:word" xmlns:w="http://schemas.openxmlformats.org/wordprocessingml/2006/main" xmlns:w14="http://schemas.microsoft.com/office/word/2010/wordml" xmlns:w15="http://schemas.microsoft.com/office/word/2012/wordml" xmlns:wpg="http://schemas.microsoft.com/office/word/2010/wordprocessingGroup" xmlns:wpi="http://schemas.microsoft.com/office/word/2010/wordprocessingInk" xmlns:wne="http://schemas.microsoft.com/office/word/2006/wordml" xmlns:wps="http://schemas.microsoft.com/office/word/2010/wordprocessingShape" mc:Ignorable="w14 w15 wp14">
   <w:footnote w:type="separator" w:id="-1">
     <w:p>
       <w:pPr>
@@ -5202,7 +5504,7 @@
 </file>
 
 <file path=word/numbering.xml><?xml version="1.0" encoding="utf-8"?>
-<w:numbering xmlns:ve="http://schemas.openxmlformats.org/markup-compatibility/2006" xmlns:o="urn:schemas-microsoft-com:office:office" xmlns:r="http://schemas.openxmlformats.org/officeDocument/2006/relationships" xmlns:m="http://schemas.openxmlformats.org/officeDocument/2006/math" xmlns:v="urn:schemas-microsoft-com:vml" xmlns:wp="http://schemas.openxmlformats.org/drawingml/2006/wordprocessingDrawing" xmlns:w10="urn:schemas-microsoft-com:office:word" xmlns:w="http://schemas.openxmlformats.org/wordprocessingml/2006/main" xmlns:wne="http://schemas.microsoft.com/office/word/2006/wordml">
+<w:numbering xmlns:wpc="http://schemas.microsoft.com/office/word/2010/wordprocessingCanvas" xmlns:mc="http://schemas.openxmlformats.org/markup-compatibility/2006" xmlns:o="urn:schemas-microsoft-com:office:office" xmlns:r="http://schemas.openxmlformats.org/officeDocument/2006/relationships" xmlns:m="http://schemas.openxmlformats.org/officeDocument/2006/math" xmlns:v="urn:schemas-microsoft-com:vml" xmlns:wp14="http://schemas.microsoft.com/office/word/2010/wordprocessingDrawing" xmlns:wp="http://schemas.openxmlformats.org/drawingml/2006/wordprocessingDrawing" xmlns:w10="urn:schemas-microsoft-com:office:word" xmlns:w="http://schemas.openxmlformats.org/wordprocessingml/2006/main" xmlns:w14="http://schemas.microsoft.com/office/word/2010/wordml" xmlns:w15="http://schemas.microsoft.com/office/word/2012/wordml" xmlns:wpg="http://schemas.microsoft.com/office/word/2010/wordprocessingGroup" xmlns:wpi="http://schemas.microsoft.com/office/word/2010/wordprocessingInk" xmlns:wne="http://schemas.microsoft.com/office/word/2006/wordml" xmlns:wps="http://schemas.microsoft.com/office/word/2010/wordprocessingShape" mc:Ignorable="w14 w15 wp14">
   <w:abstractNum w:abstractNumId="0">
     <w:nsid w:val="387C3BAD"/>
     <w:multiLevelType w:val="hybridMultilevel"/>
@@ -5415,7 +5717,7 @@
 </file>
 
 <file path=word/styles.xml><?xml version="1.0" encoding="utf-8"?>
-<w:styles xmlns:r="http://schemas.openxmlformats.org/officeDocument/2006/relationships" xmlns:w="http://schemas.openxmlformats.org/wordprocessingml/2006/main">
+<w:styles xmlns:mc="http://schemas.openxmlformats.org/markup-compatibility/2006" xmlns:r="http://schemas.openxmlformats.org/officeDocument/2006/relationships" xmlns:w="http://schemas.openxmlformats.org/wordprocessingml/2006/main" xmlns:w14="http://schemas.microsoft.com/office/word/2010/wordml" xmlns:w15="http://schemas.microsoft.com/office/word/2012/wordml" mc:Ignorable="w14 w15">
   <w:docDefaults>
     <w:rPrDefault>
       <w:rPr>
@@ -5431,144 +5733,378 @@
       </w:pPr>
     </w:pPrDefault>
   </w:docDefaults>
-  <w:latentStyles w:defLockedState="0" w:defUIPriority="99" w:defSemiHidden="1" w:defUnhideWhenUsed="1" w:defQFormat="0" w:count="267">
-    <w:lsdException w:name="Normal" w:semiHidden="0" w:uiPriority="0" w:unhideWhenUsed="0" w:qFormat="1"/>
-    <w:lsdException w:name="heading 1" w:semiHidden="0" w:uiPriority="9" w:unhideWhenUsed="0" w:qFormat="1"/>
-    <w:lsdException w:name="heading 2" w:uiPriority="9" w:qFormat="1"/>
-    <w:lsdException w:name="heading 3" w:uiPriority="9" w:qFormat="1"/>
-    <w:lsdException w:name="heading 4" w:uiPriority="9" w:qFormat="1"/>
-    <w:lsdException w:name="heading 5" w:uiPriority="9" w:qFormat="1"/>
-    <w:lsdException w:name="heading 6" w:uiPriority="9" w:qFormat="1"/>
-    <w:lsdException w:name="heading 7" w:uiPriority="9" w:qFormat="1"/>
-    <w:lsdException w:name="heading 8" w:uiPriority="9" w:qFormat="1"/>
-    <w:lsdException w:name="heading 9" w:uiPriority="9" w:qFormat="1"/>
-    <w:lsdException w:name="toc 1" w:uiPriority="39"/>
-    <w:lsdException w:name="toc 2" w:uiPriority="39"/>
-    <w:lsdException w:name="toc 3" w:uiPriority="39"/>
-    <w:lsdException w:name="toc 4" w:uiPriority="39"/>
-    <w:lsdException w:name="toc 5" w:uiPriority="39"/>
-    <w:lsdException w:name="toc 6" w:uiPriority="39"/>
-    <w:lsdException w:name="toc 7" w:uiPriority="39"/>
-    <w:lsdException w:name="toc 8" w:uiPriority="39"/>
-    <w:lsdException w:name="toc 9" w:uiPriority="39"/>
-    <w:lsdException w:name="caption" w:uiPriority="35" w:qFormat="1"/>
-    <w:lsdException w:name="Title" w:semiHidden="0" w:uiPriority="10" w:unhideWhenUsed="0" w:qFormat="1"/>
-    <w:lsdException w:name="Default Paragraph Font" w:uiPriority="1"/>
-    <w:lsdException w:name="Subtitle" w:semiHidden="0" w:uiPriority="11" w:unhideWhenUsed="0" w:qFormat="1"/>
-    <w:lsdException w:name="Strong" w:semiHidden="0" w:uiPriority="22" w:unhideWhenUsed="0" w:qFormat="1"/>
-    <w:lsdException w:name="Emphasis" w:semiHidden="0" w:uiPriority="20" w:unhideWhenUsed="0" w:qFormat="1"/>
-    <w:lsdException w:name="Table Grid" w:semiHidden="0" w:uiPriority="39" w:unhideWhenUsed="0"/>
-    <w:lsdException w:name="Placeholder Text" w:unhideWhenUsed="0"/>
-    <w:lsdException w:name="No Spacing" w:semiHidden="0" w:uiPriority="1" w:unhideWhenUsed="0" w:qFormat="1"/>
-    <w:lsdException w:name="Light Shading" w:semiHidden="0" w:uiPriority="60" w:unhideWhenUsed="0"/>
-    <w:lsdException w:name="Light List" w:semiHidden="0" w:uiPriority="61" w:unhideWhenUsed="0"/>
-    <w:lsdException w:name="Light Grid" w:semiHidden="0" w:uiPriority="62" w:unhideWhenUsed="0"/>
-    <w:lsdException w:name="Medium Shading 1" w:semiHidden="0" w:uiPriority="63" w:unhideWhenUsed="0"/>
-    <w:lsdException w:name="Medium Shading 2" w:semiHidden="0" w:uiPriority="64" w:unhideWhenUsed="0"/>
-    <w:lsdException w:name="Medium List 1" w:semiHidden="0" w:uiPriority="65" w:unhideWhenUsed="0"/>
-    <w:lsdException w:name="Medium List 2" w:semiHidden="0" w:uiPriority="66" w:unhideWhenUsed="0"/>
-    <w:lsdException w:name="Medium Grid 1" w:semiHidden="0" w:uiPriority="67" w:unhideWhenUsed="0"/>
-    <w:lsdException w:name="Medium Grid 2" w:semiHidden="0" w:uiPriority="68" w:unhideWhenUsed="0"/>
-    <w:lsdException w:name="Medium Grid 3" w:semiHidden="0" w:uiPriority="69" w:unhideWhenUsed="0"/>
-    <w:lsdException w:name="Dark List" w:semiHidden="0" w:uiPriority="70" w:unhideWhenUsed="0"/>
-    <w:lsdException w:name="Colorful Shading" w:semiHidden="0" w:uiPriority="71" w:unhideWhenUsed="0"/>
-    <w:lsdException w:name="Colorful List" w:semiHidden="0" w:uiPriority="72" w:unhideWhenUsed="0"/>
-    <w:lsdException w:name="Colorful Grid" w:semiHidden="0" w:uiPriority="73" w:unhideWhenUsed="0"/>
-    <w:lsdException w:name="Light Shading Accent 1" w:semiHidden="0" w:uiPriority="60" w:unhideWhenUsed="0"/>
-    <w:lsdException w:name="Light List Accent 1" w:semiHidden="0" w:uiPriority="61" w:unhideWhenUsed="0"/>
-    <w:lsdException w:name="Light Grid Accent 1" w:semiHidden="0" w:uiPriority="62" w:unhideWhenUsed="0"/>
-    <w:lsdException w:name="Medium Shading 1 Accent 1" w:semiHidden="0" w:uiPriority="63" w:unhideWhenUsed="0"/>
-    <w:lsdException w:name="Medium Shading 2 Accent 1" w:semiHidden="0" w:uiPriority="64" w:unhideWhenUsed="0"/>
-    <w:lsdException w:name="Medium List 1 Accent 1" w:semiHidden="0" w:uiPriority="65" w:unhideWhenUsed="0"/>
-    <w:lsdException w:name="Revision" w:unhideWhenUsed="0"/>
-    <w:lsdException w:name="List Paragraph" w:semiHidden="0" w:uiPriority="34" w:unhideWhenUsed="0" w:qFormat="1"/>
-    <w:lsdException w:name="Quote" w:semiHidden="0" w:uiPriority="29" w:unhideWhenUsed="0" w:qFormat="1"/>
-    <w:lsdException w:name="Intense Quote" w:semiHidden="0" w:uiPriority="30" w:unhideWhenUsed="0" w:qFormat="1"/>
-    <w:lsdException w:name="Medium List 2 Accent 1" w:semiHidden="0" w:uiPriority="66" w:unhideWhenUsed="0"/>
-    <w:lsdException w:name="Medium Grid 1 Accent 1" w:semiHidden="0" w:uiPriority="67" w:unhideWhenUsed="0"/>
-    <w:lsdException w:name="Medium Grid 2 Accent 1" w:semiHidden="0" w:uiPriority="68" w:unhideWhenUsed="0"/>
-    <w:lsdException w:name="Medium Grid 3 Accent 1" w:semiHidden="0" w:uiPriority="69" w:unhideWhenUsed="0"/>
-    <w:lsdException w:name="Dark List Accent 1" w:semiHidden="0" w:uiPriority="70" w:unhideWhenUsed="0"/>
-    <w:lsdException w:name="Colorful Shading Accent 1" w:semiHidden="0" w:uiPriority="71" w:unhideWhenUsed="0"/>
-    <w:lsdException w:name="Colorful List Accent 1" w:semiHidden="0" w:uiPriority="72" w:unhideWhenUsed="0"/>
-    <w:lsdException w:name="Colorful Grid Accent 1" w:semiHidden="0" w:uiPriority="73" w:unhideWhenUsed="0"/>
-    <w:lsdException w:name="Light Shading Accent 2" w:semiHidden="0" w:uiPriority="60" w:unhideWhenUsed="0"/>
-    <w:lsdException w:name="Light List Accent 2" w:semiHidden="0" w:uiPriority="61" w:unhideWhenUsed="0"/>
-    <w:lsdException w:name="Light Grid Accent 2" w:semiHidden="0" w:uiPriority="62" w:unhideWhenUsed="0"/>
-    <w:lsdException w:name="Medium Shading 1 Accent 2" w:semiHidden="0" w:uiPriority="63" w:unhideWhenUsed="0"/>
-    <w:lsdException w:name="Medium Shading 2 Accent 2" w:semiHidden="0" w:uiPriority="64" w:unhideWhenUsed="0"/>
-    <w:lsdException w:name="Medium List 1 Accent 2" w:semiHidden="0" w:uiPriority="65" w:unhideWhenUsed="0"/>
-    <w:lsdException w:name="Medium List 2 Accent 2" w:semiHidden="0" w:uiPriority="66" w:unhideWhenUsed="0"/>
-    <w:lsdException w:name="Medium Grid 1 Accent 2" w:semiHidden="0" w:uiPriority="67" w:unhideWhenUsed="0"/>
-    <w:lsdException w:name="Medium Grid 2 Accent 2" w:semiHidden="0" w:uiPriority="68" w:unhideWhenUsed="0"/>
-    <w:lsdException w:name="Medium Grid 3 Accent 2" w:semiHidden="0" w:uiPriority="69" w:unhideWhenUsed="0"/>
-    <w:lsdException w:name="Dark List Accent 2" w:semiHidden="0" w:uiPriority="70" w:unhideWhenUsed="0"/>
-    <w:lsdException w:name="Colorful Shading Accent 2" w:semiHidden="0" w:uiPriority="71" w:unhideWhenUsed="0"/>
-    <w:lsdException w:name="Colorful List Accent 2" w:semiHidden="0" w:uiPriority="72" w:unhideWhenUsed="0"/>
-    <w:lsdException w:name="Colorful Grid Accent 2" w:semiHidden="0" w:uiPriority="73" w:unhideWhenUsed="0"/>
-    <w:lsdException w:name="Light Shading Accent 3" w:semiHidden="0" w:uiPriority="60" w:unhideWhenUsed="0"/>
-    <w:lsdException w:name="Light List Accent 3" w:semiHidden="0" w:uiPriority="61" w:unhideWhenUsed="0"/>
-    <w:lsdException w:name="Light Grid Accent 3" w:semiHidden="0" w:uiPriority="62" w:unhideWhenUsed="0"/>
-    <w:lsdException w:name="Medium Shading 1 Accent 3" w:semiHidden="0" w:uiPriority="63" w:unhideWhenUsed="0"/>
-    <w:lsdException w:name="Medium Shading 2 Accent 3" w:semiHidden="0" w:uiPriority="64" w:unhideWhenUsed="0"/>
-    <w:lsdException w:name="Medium List 1 Accent 3" w:semiHidden="0" w:uiPriority="65" w:unhideWhenUsed="0"/>
-    <w:lsdException w:name="Medium List 2 Accent 3" w:semiHidden="0" w:uiPriority="66" w:unhideWhenUsed="0"/>
-    <w:lsdException w:name="Medium Grid 1 Accent 3" w:semiHidden="0" w:uiPriority="67" w:unhideWhenUsed="0"/>
-    <w:lsdException w:name="Medium Grid 2 Accent 3" w:semiHidden="0" w:uiPriority="68" w:unhideWhenUsed="0"/>
-    <w:lsdException w:name="Medium Grid 3 Accent 3" w:semiHidden="0" w:uiPriority="69" w:unhideWhenUsed="0"/>
-    <w:lsdException w:name="Dark List Accent 3" w:semiHidden="0" w:uiPriority="70" w:unhideWhenUsed="0"/>
-    <w:lsdException w:name="Colorful Shading Accent 3" w:semiHidden="0" w:uiPriority="71" w:unhideWhenUsed="0"/>
-    <w:lsdException w:name="Colorful List Accent 3" w:semiHidden="0" w:uiPriority="72" w:unhideWhenUsed="0"/>
-    <w:lsdException w:name="Colorful Grid Accent 3" w:semiHidden="0" w:uiPriority="73" w:unhideWhenUsed="0"/>
-    <w:lsdException w:name="Light Shading Accent 4" w:semiHidden="0" w:uiPriority="60" w:unhideWhenUsed="0"/>
-    <w:lsdException w:name="Light List Accent 4" w:semiHidden="0" w:uiPriority="61" w:unhideWhenUsed="0"/>
-    <w:lsdException w:name="Light Grid Accent 4" w:semiHidden="0" w:uiPriority="62" w:unhideWhenUsed="0"/>
-    <w:lsdException w:name="Medium Shading 1 Accent 4" w:semiHidden="0" w:uiPriority="63" w:unhideWhenUsed="0"/>
-    <w:lsdException w:name="Medium Shading 2 Accent 4" w:semiHidden="0" w:uiPriority="64" w:unhideWhenUsed="0"/>
-    <w:lsdException w:name="Medium List 1 Accent 4" w:semiHidden="0" w:uiPriority="65" w:unhideWhenUsed="0"/>
-    <w:lsdException w:name="Medium List 2 Accent 4" w:semiHidden="0" w:uiPriority="66" w:unhideWhenUsed="0"/>
-    <w:lsdException w:name="Medium Grid 1 Accent 4" w:semiHidden="0" w:uiPriority="67" w:unhideWhenUsed="0"/>
-    <w:lsdException w:name="Medium Grid 2 Accent 4" w:semiHidden="0" w:uiPriority="68" w:unhideWhenUsed="0"/>
-    <w:lsdException w:name="Medium Grid 3 Accent 4" w:semiHidden="0" w:uiPriority="69" w:unhideWhenUsed="0"/>
-    <w:lsdException w:name="Dark List Accent 4" w:semiHidden="0" w:uiPriority="70" w:unhideWhenUsed="0"/>
-    <w:lsdException w:name="Colorful Shading Accent 4" w:semiHidden="0" w:uiPriority="71" w:unhideWhenUsed="0"/>
-    <w:lsdException w:name="Colorful List Accent 4" w:semiHidden="0" w:uiPriority="72" w:unhideWhenUsed="0"/>
-    <w:lsdException w:name="Colorful Grid Accent 4" w:semiHidden="0" w:uiPriority="73" w:unhideWhenUsed="0"/>
-    <w:lsdException w:name="Light Shading Accent 5" w:semiHidden="0" w:uiPriority="60" w:unhideWhenUsed="0"/>
-    <w:lsdException w:name="Light List Accent 5" w:semiHidden="0" w:uiPriority="61" w:unhideWhenUsed="0"/>
-    <w:lsdException w:name="Light Grid Accent 5" w:semiHidden="0" w:uiPriority="62" w:unhideWhenUsed="0"/>
-    <w:lsdException w:name="Medium Shading 1 Accent 5" w:semiHidden="0" w:uiPriority="63" w:unhideWhenUsed="0"/>
-    <w:lsdException w:name="Medium Shading 2 Accent 5" w:semiHidden="0" w:uiPriority="64" w:unhideWhenUsed="0"/>
-    <w:lsdException w:name="Medium List 1 Accent 5" w:semiHidden="0" w:uiPriority="65" w:unhideWhenUsed="0"/>
-    <w:lsdException w:name="Medium List 2 Accent 5" w:semiHidden="0" w:uiPriority="66" w:unhideWhenUsed="0"/>
-    <w:lsdException w:name="Medium Grid 1 Accent 5" w:semiHidden="0" w:uiPriority="67" w:unhideWhenUsed="0"/>
-    <w:lsdException w:name="Medium Grid 2 Accent 5" w:semiHidden="0" w:uiPriority="68" w:unhideWhenUsed="0"/>
-    <w:lsdException w:name="Medium Grid 3 Accent 5" w:semiHidden="0" w:uiPriority="69" w:unhideWhenUsed="0"/>
-    <w:lsdException w:name="Dark List Accent 5" w:semiHidden="0" w:uiPriority="70" w:unhideWhenUsed="0"/>
-    <w:lsdException w:name="Colorful Shading Accent 5" w:semiHidden="0" w:uiPriority="71" w:unhideWhenUsed="0"/>
-    <w:lsdException w:name="Colorful List Accent 5" w:semiHidden="0" w:uiPriority="72" w:unhideWhenUsed="0"/>
-    <w:lsdException w:name="Colorful Grid Accent 5" w:semiHidden="0" w:uiPriority="73" w:unhideWhenUsed="0"/>
-    <w:lsdException w:name="Light Shading Accent 6" w:semiHidden="0" w:uiPriority="60" w:unhideWhenUsed="0"/>
-    <w:lsdException w:name="Light List Accent 6" w:semiHidden="0" w:uiPriority="61" w:unhideWhenUsed="0"/>
-    <w:lsdException w:name="Light Grid Accent 6" w:semiHidden="0" w:uiPriority="62" w:unhideWhenUsed="0"/>
-    <w:lsdException w:name="Medium Shading 1 Accent 6" w:semiHidden="0" w:uiPriority="63" w:unhideWhenUsed="0"/>
-    <w:lsdException w:name="Medium Shading 2 Accent 6" w:semiHidden="0" w:uiPriority="64" w:unhideWhenUsed="0"/>
-    <w:lsdException w:name="Medium List 1 Accent 6" w:semiHidden="0" w:uiPriority="65" w:unhideWhenUsed="0"/>
-    <w:lsdException w:name="Medium List 2 Accent 6" w:semiHidden="0" w:uiPriority="66" w:unhideWhenUsed="0"/>
-    <w:lsdException w:name="Medium Grid 1 Accent 6" w:semiHidden="0" w:uiPriority="67" w:unhideWhenUsed="0"/>
-    <w:lsdException w:name="Medium Grid 2 Accent 6" w:semiHidden="0" w:uiPriority="68" w:unhideWhenUsed="0"/>
-    <w:lsdException w:name="Medium Grid 3 Accent 6" w:semiHidden="0" w:uiPriority="69" w:unhideWhenUsed="0"/>
-    <w:lsdException w:name="Dark List Accent 6" w:semiHidden="0" w:uiPriority="70" w:unhideWhenUsed="0"/>
-    <w:lsdException w:name="Colorful Shading Accent 6" w:semiHidden="0" w:uiPriority="71" w:unhideWhenUsed="0"/>
-    <w:lsdException w:name="Colorful List Accent 6" w:semiHidden="0" w:uiPriority="72" w:unhideWhenUsed="0"/>
-    <w:lsdException w:name="Colorful Grid Accent 6" w:semiHidden="0" w:uiPriority="73" w:unhideWhenUsed="0"/>
-    <w:lsdException w:name="Subtle Emphasis" w:semiHidden="0" w:uiPriority="19" w:unhideWhenUsed="0" w:qFormat="1"/>
-    <w:lsdException w:name="Intense Emphasis" w:semiHidden="0" w:uiPriority="21" w:unhideWhenUsed="0" w:qFormat="1"/>
-    <w:lsdException w:name="Subtle Reference" w:semiHidden="0" w:uiPriority="31" w:unhideWhenUsed="0" w:qFormat="1"/>
-    <w:lsdException w:name="Intense Reference" w:semiHidden="0" w:uiPriority="32" w:unhideWhenUsed="0" w:qFormat="1"/>
-    <w:lsdException w:name="Book Title" w:semiHidden="0" w:uiPriority="33" w:unhideWhenUsed="0" w:qFormat="1"/>
-    <w:lsdException w:name="Bibliography" w:uiPriority="37"/>
-    <w:lsdException w:name="TOC Heading" w:uiPriority="39" w:qFormat="1"/>
+  <w:latentStyles w:defLockedState="0" w:defUIPriority="99" w:defSemiHidden="0" w:defUnhideWhenUsed="0" w:defQFormat="0" w:count="371">
+    <w:lsdException w:name="Normal" w:uiPriority="0" w:qFormat="1"/>
+    <w:lsdException w:name="heading 1" w:uiPriority="9" w:qFormat="1"/>
+    <w:lsdException w:name="heading 2" w:semiHidden="1" w:uiPriority="9" w:unhideWhenUsed="1" w:qFormat="1"/>
+    <w:lsdException w:name="heading 3" w:semiHidden="1" w:uiPriority="9" w:unhideWhenUsed="1" w:qFormat="1"/>
+    <w:lsdException w:name="heading 4" w:semiHidden="1" w:uiPriority="9" w:unhideWhenUsed="1" w:qFormat="1"/>
+    <w:lsdException w:name="heading 5" w:semiHidden="1" w:uiPriority="9" w:unhideWhenUsed="1" w:qFormat="1"/>
+    <w:lsdException w:name="heading 6" w:semiHidden="1" w:uiPriority="9" w:unhideWhenUsed="1" w:qFormat="1"/>
+    <w:lsdException w:name="heading 7" w:semiHidden="1" w:uiPriority="9" w:unhideWhenUsed="1" w:qFormat="1"/>
+    <w:lsdException w:name="heading 8" w:semiHidden="1" w:uiPriority="9" w:unhideWhenUsed="1" w:qFormat="1"/>
+    <w:lsdException w:name="heading 9" w:semiHidden="1" w:uiPriority="9" w:unhideWhenUsed="1" w:qFormat="1"/>
+    <w:lsdException w:name="index 1" w:semiHidden="1" w:unhideWhenUsed="1"/>
+    <w:lsdException w:name="index 2" w:semiHidden="1" w:unhideWhenUsed="1"/>
+    <w:lsdException w:name="index 3" w:semiHidden="1" w:unhideWhenUsed="1"/>
+    <w:lsdException w:name="index 4" w:semiHidden="1" w:unhideWhenUsed="1"/>
+    <w:lsdException w:name="index 5" w:semiHidden="1" w:unhideWhenUsed="1"/>
+    <w:lsdException w:name="index 6" w:semiHidden="1" w:unhideWhenUsed="1"/>
+    <w:lsdException w:name="index 7" w:semiHidden="1" w:unhideWhenUsed="1"/>
+    <w:lsdException w:name="index 8" w:semiHidden="1" w:unhideWhenUsed="1"/>
+    <w:lsdException w:name="index 9" w:semiHidden="1" w:unhideWhenUsed="1"/>
+    <w:lsdException w:name="toc 1" w:semiHidden="1" w:uiPriority="39" w:unhideWhenUsed="1"/>
+    <w:lsdException w:name="toc 2" w:semiHidden="1" w:uiPriority="39" w:unhideWhenUsed="1"/>
+    <w:lsdException w:name="toc 3" w:semiHidden="1" w:uiPriority="39" w:unhideWhenUsed="1"/>
+    <w:lsdException w:name="toc 4" w:semiHidden="1" w:uiPriority="39" w:unhideWhenUsed="1"/>
+    <w:lsdException w:name="toc 5" w:semiHidden="1" w:uiPriority="39" w:unhideWhenUsed="1"/>
+    <w:lsdException w:name="toc 6" w:semiHidden="1" w:uiPriority="39" w:unhideWhenUsed="1"/>
+    <w:lsdException w:name="toc 7" w:semiHidden="1" w:uiPriority="39" w:unhideWhenUsed="1"/>
+    <w:lsdException w:name="toc 8" w:semiHidden="1" w:uiPriority="39" w:unhideWhenUsed="1"/>
+    <w:lsdException w:name="toc 9" w:semiHidden="1" w:uiPriority="39" w:unhideWhenUsed="1"/>
+    <w:lsdException w:name="Normal Indent" w:semiHidden="1" w:unhideWhenUsed="1"/>
+    <w:lsdException w:name="footnote text" w:semiHidden="1" w:unhideWhenUsed="1"/>
+    <w:lsdException w:name="annotation text" w:semiHidden="1" w:unhideWhenUsed="1"/>
+    <w:lsdException w:name="header" w:semiHidden="1" w:unhideWhenUsed="1"/>
+    <w:lsdException w:name="footer" w:semiHidden="1" w:unhideWhenUsed="1"/>
+    <w:lsdException w:name="index heading" w:semiHidden="1" w:unhideWhenUsed="1"/>
+    <w:lsdException w:name="caption" w:semiHidden="1" w:uiPriority="35" w:unhideWhenUsed="1" w:qFormat="1"/>
+    <w:lsdException w:name="table of figures" w:semiHidden="1" w:unhideWhenUsed="1"/>
+    <w:lsdException w:name="envelope address" w:semiHidden="1" w:unhideWhenUsed="1"/>
+    <w:lsdException w:name="envelope return" w:semiHidden="1" w:unhideWhenUsed="1"/>
+    <w:lsdException w:name="footnote reference" w:semiHidden="1" w:unhideWhenUsed="1"/>
+    <w:lsdException w:name="annotation reference" w:semiHidden="1" w:unhideWhenUsed="1"/>
+    <w:lsdException w:name="line number" w:semiHidden="1" w:unhideWhenUsed="1"/>
+    <w:lsdException w:name="page number" w:semiHidden="1" w:unhideWhenUsed="1"/>
+    <w:lsdException w:name="endnote reference" w:semiHidden="1" w:unhideWhenUsed="1"/>
+    <w:lsdException w:name="endnote text" w:semiHidden="1" w:unhideWhenUsed="1"/>
+    <w:lsdException w:name="table of authorities" w:semiHidden="1" w:unhideWhenUsed="1"/>
+    <w:lsdException w:name="macro" w:semiHidden="1" w:unhideWhenUsed="1"/>
+    <w:lsdException w:name="toa heading" w:semiHidden="1" w:unhideWhenUsed="1"/>
+    <w:lsdException w:name="List" w:semiHidden="1" w:unhideWhenUsed="1"/>
+    <w:lsdException w:name="List Bullet" w:semiHidden="1" w:unhideWhenUsed="1"/>
+    <w:lsdException w:name="List Number" w:semiHidden="1" w:unhideWhenUsed="1"/>
+    <w:lsdException w:name="List 2" w:semiHidden="1" w:unhideWhenUsed="1"/>
+    <w:lsdException w:name="List 3" w:semiHidden="1" w:unhideWhenUsed="1"/>
+    <w:lsdException w:name="List 4" w:semiHidden="1" w:unhideWhenUsed="1"/>
+    <w:lsdException w:name="List 5" w:semiHidden="1" w:unhideWhenUsed="1"/>
+    <w:lsdException w:name="List Bullet 2" w:semiHidden="1" w:unhideWhenUsed="1"/>
+    <w:lsdException w:name="List Bullet 3" w:semiHidden="1" w:unhideWhenUsed="1"/>
+    <w:lsdException w:name="List Bullet 4" w:semiHidden="1" w:unhideWhenUsed="1"/>
+    <w:lsdException w:name="List Bullet 5" w:semiHidden="1" w:unhideWhenUsed="1"/>
+    <w:lsdException w:name="List Number 2" w:semiHidden="1" w:unhideWhenUsed="1"/>
+    <w:lsdException w:name="List Number 3" w:semiHidden="1" w:unhideWhenUsed="1"/>
+    <w:lsdException w:name="List Number 4" w:semiHidden="1" w:unhideWhenUsed="1"/>
+    <w:lsdException w:name="List Number 5" w:semiHidden="1" w:unhideWhenUsed="1"/>
+    <w:lsdException w:name="Title" w:uiPriority="10" w:qFormat="1"/>
+    <w:lsdException w:name="Closing" w:semiHidden="1" w:unhideWhenUsed="1"/>
+    <w:lsdException w:name="Signature" w:semiHidden="1" w:unhideWhenUsed="1"/>
+    <w:lsdException w:name="Default Paragraph Font" w:semiHidden="1" w:uiPriority="1" w:unhideWhenUsed="1"/>
+    <w:lsdException w:name="Body Text" w:semiHidden="1" w:unhideWhenUsed="1"/>
+    <w:lsdException w:name="Body Text Indent" w:semiHidden="1" w:unhideWhenUsed="1"/>
+    <w:lsdException w:name="List Continue" w:semiHidden="1" w:unhideWhenUsed="1"/>
+    <w:lsdException w:name="List Continue 2" w:semiHidden="1" w:unhideWhenUsed="1"/>
+    <w:lsdException w:name="List Continue 3" w:semiHidden="1" w:unhideWhenUsed="1"/>
+    <w:lsdException w:name="List Continue 4" w:semiHidden="1" w:unhideWhenUsed="1"/>
+    <w:lsdException w:name="List Continue 5" w:semiHidden="1" w:unhideWhenUsed="1"/>
+    <w:lsdException w:name="Message Header" w:semiHidden="1" w:unhideWhenUsed="1"/>
+    <w:lsdException w:name="Subtitle" w:uiPriority="11" w:qFormat="1"/>
+    <w:lsdException w:name="Salutation" w:semiHidden="1" w:unhideWhenUsed="1"/>
+    <w:lsdException w:name="Date" w:semiHidden="1" w:unhideWhenUsed="1"/>
+    <w:lsdException w:name="Body Text First Indent" w:semiHidden="1" w:unhideWhenUsed="1"/>
+    <w:lsdException w:name="Body Text First Indent 2" w:semiHidden="1" w:unhideWhenUsed="1"/>
+    <w:lsdException w:name="Note Heading" w:semiHidden="1" w:unhideWhenUsed="1"/>
+    <w:lsdException w:name="Body Text 2" w:semiHidden="1" w:unhideWhenUsed="1"/>
+    <w:lsdException w:name="Body Text 3" w:semiHidden="1" w:unhideWhenUsed="1"/>
+    <w:lsdException w:name="Body Text Indent 2" w:semiHidden="1" w:unhideWhenUsed="1"/>
+    <w:lsdException w:name="Body Text Indent 3" w:semiHidden="1" w:unhideWhenUsed="1"/>
+    <w:lsdException w:name="Block Text" w:semiHidden="1" w:unhideWhenUsed="1"/>
+    <w:lsdException w:name="Hyperlink" w:semiHidden="1" w:unhideWhenUsed="1"/>
+    <w:lsdException w:name="FollowedHyperlink" w:semiHidden="1" w:unhideWhenUsed="1"/>
+    <w:lsdException w:name="Strong" w:uiPriority="22" w:qFormat="1"/>
+    <w:lsdException w:name="Emphasis" w:uiPriority="20" w:qFormat="1"/>
+    <w:lsdException w:name="Document Map" w:semiHidden="1" w:unhideWhenUsed="1"/>
+    <w:lsdException w:name="Plain Text" w:semiHidden="1" w:unhideWhenUsed="1"/>
+    <w:lsdException w:name="E-mail Signature" w:semiHidden="1" w:unhideWhenUsed="1"/>
+    <w:lsdException w:name="HTML Top of Form" w:semiHidden="1" w:unhideWhenUsed="1"/>
+    <w:lsdException w:name="HTML Bottom of Form" w:semiHidden="1" w:unhideWhenUsed="1"/>
+    <w:lsdException w:name="Normal (Web)" w:semiHidden="1" w:unhideWhenUsed="1"/>
+    <w:lsdException w:name="HTML Acronym" w:semiHidden="1" w:unhideWhenUsed="1"/>
+    <w:lsdException w:name="HTML Address" w:semiHidden="1" w:unhideWhenUsed="1"/>
+    <w:lsdException w:name="HTML Cite" w:semiHidden="1" w:unhideWhenUsed="1"/>
+    <w:lsdException w:name="HTML Code" w:semiHidden="1" w:unhideWhenUsed="1"/>
+    <w:lsdException w:name="HTML Definition" w:semiHidden="1" w:unhideWhenUsed="1"/>
+    <w:lsdException w:name="HTML Keyboard" w:semiHidden="1" w:unhideWhenUsed="1"/>
+    <w:lsdException w:name="HTML Preformatted" w:semiHidden="1" w:unhideWhenUsed="1"/>
+    <w:lsdException w:name="HTML Sample" w:semiHidden="1" w:unhideWhenUsed="1"/>
+    <w:lsdException w:name="HTML Typewriter" w:semiHidden="1" w:unhideWhenUsed="1"/>
+    <w:lsdException w:name="HTML Variable" w:semiHidden="1" w:unhideWhenUsed="1"/>
+    <w:lsdException w:name="Normal Table" w:semiHidden="1" w:unhideWhenUsed="1"/>
+    <w:lsdException w:name="annotation subject" w:semiHidden="1" w:unhideWhenUsed="1"/>
+    <w:lsdException w:name="No List" w:semiHidden="1" w:unhideWhenUsed="1"/>
+    <w:lsdException w:name="Outline List 1" w:semiHidden="1" w:unhideWhenUsed="1"/>
+    <w:lsdException w:name="Outline List 2" w:semiHidden="1" w:unhideWhenUsed="1"/>
+    <w:lsdException w:name="Outline List 3" w:semiHidden="1" w:unhideWhenUsed="1"/>
+    <w:lsdException w:name="Table Simple 1" w:semiHidden="1" w:unhideWhenUsed="1"/>
+    <w:lsdException w:name="Table Simple 2" w:semiHidden="1" w:unhideWhenUsed="1"/>
+    <w:lsdException w:name="Table Simple 3" w:semiHidden="1" w:unhideWhenUsed="1"/>
+    <w:lsdException w:name="Table Classic 1" w:semiHidden="1" w:unhideWhenUsed="1"/>
+    <w:lsdException w:name="Table Classic 2" w:semiHidden="1" w:unhideWhenUsed="1"/>
+    <w:lsdException w:name="Table Classic 3" w:semiHidden="1" w:unhideWhenUsed="1"/>
+    <w:lsdException w:name="Table Classic 4" w:semiHidden="1" w:unhideWhenUsed="1"/>
+    <w:lsdException w:name="Table Colorful 1" w:semiHidden="1" w:unhideWhenUsed="1"/>
+    <w:lsdException w:name="Table Colorful 2" w:semiHidden="1" w:unhideWhenUsed="1"/>
+    <w:lsdException w:name="Table Colorful 3" w:semiHidden="1" w:unhideWhenUsed="1"/>
+    <w:lsdException w:name="Table Columns 1" w:semiHidden="1" w:unhideWhenUsed="1"/>
+    <w:lsdException w:name="Table Columns 2" w:semiHidden="1" w:unhideWhenUsed="1"/>
+    <w:lsdException w:name="Table Columns 3" w:semiHidden="1" w:unhideWhenUsed="1"/>
+    <w:lsdException w:name="Table Columns 4" w:semiHidden="1" w:unhideWhenUsed="1"/>
+    <w:lsdException w:name="Table Columns 5" w:semiHidden="1" w:unhideWhenUsed="1"/>
+    <w:lsdException w:name="Table Grid 1" w:semiHidden="1" w:unhideWhenUsed="1"/>
+    <w:lsdException w:name="Table Grid 2" w:semiHidden="1" w:unhideWhenUsed="1"/>
+    <w:lsdException w:name="Table Grid 3" w:semiHidden="1" w:unhideWhenUsed="1"/>
+    <w:lsdException w:name="Table Grid 4" w:semiHidden="1" w:unhideWhenUsed="1"/>
+    <w:lsdException w:name="Table Grid 5" w:semiHidden="1" w:unhideWhenUsed="1"/>
+    <w:lsdException w:name="Table Grid 6" w:semiHidden="1" w:unhideWhenUsed="1"/>
+    <w:lsdException w:name="Table Grid 7" w:semiHidden="1" w:unhideWhenUsed="1"/>
+    <w:lsdException w:name="Table Grid 8" w:semiHidden="1" w:unhideWhenUsed="1"/>
+    <w:lsdException w:name="Table List 1" w:semiHidden="1" w:unhideWhenUsed="1"/>
+    <w:lsdException w:name="Table List 2" w:semiHidden="1" w:unhideWhenUsed="1"/>
+    <w:lsdException w:name="Table List 3" w:semiHidden="1" w:unhideWhenUsed="1"/>
+    <w:lsdException w:name="Table List 4" w:semiHidden="1" w:unhideWhenUsed="1"/>
+    <w:lsdException w:name="Table List 5" w:semiHidden="1" w:unhideWhenUsed="1"/>
+    <w:lsdException w:name="Table List 6" w:semiHidden="1" w:unhideWhenUsed="1"/>
+    <w:lsdException w:name="Table List 7" w:semiHidden="1" w:unhideWhenUsed="1"/>
+    <w:lsdException w:name="Table List 8" w:semiHidden="1" w:unhideWhenUsed="1"/>
+    <w:lsdException w:name="Table 3D effects 1" w:semiHidden="1" w:unhideWhenUsed="1"/>
+    <w:lsdException w:name="Table 3D effects 2" w:semiHidden="1" w:unhideWhenUsed="1"/>
+    <w:lsdException w:name="Table 3D effects 3" w:semiHidden="1" w:unhideWhenUsed="1"/>
+    <w:lsdException w:name="Table Contemporary" w:semiHidden="1" w:unhideWhenUsed="1"/>
+    <w:lsdException w:name="Table Elegant" w:semiHidden="1" w:unhideWhenUsed="1"/>
+    <w:lsdException w:name="Table Professional" w:semiHidden="1" w:unhideWhenUsed="1"/>
+    <w:lsdException w:name="Table Subtle 1" w:semiHidden="1" w:unhideWhenUsed="1"/>
+    <w:lsdException w:name="Table Subtle 2" w:semiHidden="1" w:unhideWhenUsed="1"/>
+    <w:lsdException w:name="Table Web 1" w:semiHidden="1" w:unhideWhenUsed="1"/>
+    <w:lsdException w:name="Table Web 2" w:semiHidden="1" w:unhideWhenUsed="1"/>
+    <w:lsdException w:name="Table Web 3" w:semiHidden="1" w:unhideWhenUsed="1"/>
+    <w:lsdException w:name="Balloon Text" w:semiHidden="1" w:unhideWhenUsed="1"/>
+    <w:lsdException w:name="Table Grid" w:uiPriority="39"/>
+    <w:lsdException w:name="Table Theme" w:semiHidden="1" w:unhideWhenUsed="1"/>
+    <w:lsdException w:name="Placeholder Text" w:semiHidden="1"/>
+    <w:lsdException w:name="No Spacing" w:uiPriority="1" w:qFormat="1"/>
+    <w:lsdException w:name="Light Shading" w:uiPriority="60"/>
+    <w:lsdException w:name="Light List" w:uiPriority="61"/>
+    <w:lsdException w:name="Light Grid" w:uiPriority="62"/>
+    <w:lsdException w:name="Medium Shading 1" w:uiPriority="63"/>
+    <w:lsdException w:name="Medium Shading 2" w:uiPriority="64"/>
+    <w:lsdException w:name="Medium List 1" w:uiPriority="65"/>
+    <w:lsdException w:name="Medium List 2" w:uiPriority="66"/>
+    <w:lsdException w:name="Medium Grid 1" w:uiPriority="67"/>
+    <w:lsdException w:name="Medium Grid 2" w:uiPriority="68"/>
+    <w:lsdException w:name="Medium Grid 3" w:uiPriority="69"/>
+    <w:lsdException w:name="Dark List" w:uiPriority="70"/>
+    <w:lsdException w:name="Colorful Shading" w:uiPriority="71"/>
+    <w:lsdException w:name="Colorful List" w:uiPriority="72"/>
+    <w:lsdException w:name="Colorful Grid" w:uiPriority="73"/>
+    <w:lsdException w:name="Light Shading Accent 1" w:uiPriority="60"/>
+    <w:lsdException w:name="Light List Accent 1" w:uiPriority="61"/>
+    <w:lsdException w:name="Light Grid Accent 1" w:uiPriority="62"/>
+    <w:lsdException w:name="Medium Shading 1 Accent 1" w:uiPriority="63"/>
+    <w:lsdException w:name="Medium Shading 2 Accent 1" w:uiPriority="64"/>
+    <w:lsdException w:name="Medium List 1 Accent 1" w:uiPriority="65"/>
+    <w:lsdException w:name="Revision" w:semiHidden="1"/>
+    <w:lsdException w:name="List Paragraph" w:uiPriority="34" w:qFormat="1"/>
+    <w:lsdException w:name="Quote" w:uiPriority="29" w:qFormat="1"/>
+    <w:lsdException w:name="Intense Quote" w:uiPriority="30" w:qFormat="1"/>
+    <w:lsdException w:name="Medium List 2 Accent 1" w:uiPriority="66"/>
+    <w:lsdException w:name="Medium Grid 1 Accent 1" w:uiPriority="67"/>
+    <w:lsdException w:name="Medium Grid 2 Accent 1" w:uiPriority="68"/>
+    <w:lsdException w:name="Medium Grid 3 Accent 1" w:uiPriority="69"/>
+    <w:lsdException w:name="Dark List Accent 1" w:uiPriority="70"/>
+    <w:lsdException w:name="Colorful Shading Accent 1" w:uiPriority="71"/>
+    <w:lsdException w:name="Colorful List Accent 1" w:uiPriority="72"/>
+    <w:lsdException w:name="Colorful Grid Accent 1" w:uiPriority="73"/>
+    <w:lsdException w:name="Light Shading Accent 2" w:uiPriority="60"/>
+    <w:lsdException w:name="Light List Accent 2" w:uiPriority="61"/>
+    <w:lsdException w:name="Light Grid Accent 2" w:uiPriority="62"/>
+    <w:lsdException w:name="Medium Shading 1 Accent 2" w:uiPriority="63"/>
+    <w:lsdException w:name="Medium Shading 2 Accent 2" w:uiPriority="64"/>
+    <w:lsdException w:name="Medium List 1 Accent 2" w:uiPriority="65"/>
+    <w:lsdException w:name="Medium List 2 Accent 2" w:uiPriority="66"/>
+    <w:lsdException w:name="Medium Grid 1 Accent 2" w:uiPriority="67"/>
+    <w:lsdException w:name="Medium Grid 2 Accent 2" w:uiPriority="68"/>
+    <w:lsdException w:name="Medium Grid 3 Accent 2" w:uiPriority="69"/>
+    <w:lsdException w:name="Dark List Accent 2" w:uiPriority="70"/>
+    <w:lsdException w:name="Colorful Shading Accent 2" w:uiPriority="71"/>
+    <w:lsdException w:name="Colorful List Accent 2" w:uiPriority="72"/>
+    <w:lsdException w:name="Colorful Grid Accent 2" w:uiPriority="73"/>
+    <w:lsdException w:name="Light Shading Accent 3" w:uiPriority="60"/>
+    <w:lsdException w:name="Light List Accent 3" w:uiPriority="61"/>
+    <w:lsdException w:name="Light Grid Accent 3" w:uiPriority="62"/>
+    <w:lsdException w:name="Medium Shading 1 Accent 3" w:uiPriority="63"/>
+    <w:lsdException w:name="Medium Shading 2 Accent 3" w:uiPriority="64"/>
+    <w:lsdException w:name="Medium List 1 Accent 3" w:uiPriority="65"/>
+    <w:lsdException w:name="Medium List 2 Accent 3" w:uiPriority="66"/>
+    <w:lsdException w:name="Medium Grid 1 Accent 3" w:uiPriority="67"/>
+    <w:lsdException w:name="Medium Grid 2 Accent 3" w:uiPriority="68"/>
+    <w:lsdException w:name="Medium Grid 3 Accent 3" w:uiPriority="69"/>
+    <w:lsdException w:name="Dark List Accent 3" w:uiPriority="70"/>
+    <w:lsdException w:name="Colorful Shading Accent 3" w:uiPriority="71"/>
+    <w:lsdException w:name="Colorful List Accent 3" w:uiPriority="72"/>
+    <w:lsdException w:name="Colorful Grid Accent 3" w:uiPriority="73"/>
+    <w:lsdException w:name="Light Shading Accent 4" w:uiPriority="60"/>
+    <w:lsdException w:name="Light List Accent 4" w:uiPriority="61"/>
+    <w:lsdException w:name="Light Grid Accent 4" w:uiPriority="62"/>
+    <w:lsdException w:name="Medium Shading 1 Accent 4" w:uiPriority="63"/>
+    <w:lsdException w:name="Medium Shading 2 Accent 4" w:uiPriority="64"/>
+    <w:lsdException w:name="Medium List 1 Accent 4" w:uiPriority="65"/>
+    <w:lsdException w:name="Medium List 2 Accent 4" w:uiPriority="66"/>
+    <w:lsdException w:name="Medium Grid 1 Accent 4" w:uiPriority="67"/>
+    <w:lsdException w:name="Medium Grid 2 Accent 4" w:uiPriority="68"/>
+    <w:lsdException w:name="Medium Grid 3 Accent 4" w:uiPriority="69"/>
+    <w:lsdException w:name="Dark List Accent 4" w:uiPriority="70"/>
+    <w:lsdException w:name="Colorful Shading Accent 4" w:uiPriority="71"/>
+    <w:lsdException w:name="Colorful List Accent 4" w:uiPriority="72"/>
+    <w:lsdException w:name="Colorful Grid Accent 4" w:uiPriority="73"/>
+    <w:lsdException w:name="Light Shading Accent 5" w:uiPriority="60"/>
+    <w:lsdException w:name="Light List Accent 5" w:uiPriority="61"/>
+    <w:lsdException w:name="Light Grid Accent 5" w:uiPriority="62"/>
+    <w:lsdException w:name="Medium Shading 1 Accent 5" w:uiPriority="63"/>
+    <w:lsdException w:name="Medium Shading 2 Accent 5" w:uiPriority="64"/>
+    <w:lsdException w:name="Medium List 1 Accent 5" w:uiPriority="65"/>
+    <w:lsdException w:name="Medium List 2 Accent 5" w:uiPriority="66"/>
+    <w:lsdException w:name="Medium Grid 1 Accent 5" w:uiPriority="67"/>
+    <w:lsdException w:name="Medium Grid 2 Accent 5" w:uiPriority="68"/>
+    <w:lsdException w:name="Medium Grid 3 Accent 5" w:uiPriority="69"/>
+    <w:lsdException w:name="Dark List Accent 5" w:uiPriority="70"/>
+    <w:lsdException w:name="Colorful Shading Accent 5" w:uiPriority="71"/>
+    <w:lsdException w:name="Colorful List Accent 5" w:uiPriority="72"/>
+    <w:lsdException w:name="Colorful Grid Accent 5" w:uiPriority="73"/>
+    <w:lsdException w:name="Light Shading Accent 6" w:uiPriority="60"/>
+    <w:lsdException w:name="Light List Accent 6" w:uiPriority="61"/>
+    <w:lsdException w:name="Light Grid Accent 6" w:uiPriority="62"/>
+    <w:lsdException w:name="Medium Shading 1 Accent 6" w:uiPriority="63"/>
+    <w:lsdException w:name="Medium Shading 2 Accent 6" w:uiPriority="64"/>
+    <w:lsdException w:name="Medium List 1 Accent 6" w:uiPriority="65"/>
+    <w:lsdException w:name="Medium List 2 Accent 6" w:uiPriority="66"/>
+    <w:lsdException w:name="Medium Grid 1 Accent 6" w:uiPriority="67"/>
+    <w:lsdException w:name="Medium Grid 2 Accent 6" w:uiPriority="68"/>
+    <w:lsdException w:name="Medium Grid 3 Accent 6" w:uiPriority="69"/>
+    <w:lsdException w:name="Dark List Accent 6" w:uiPriority="70"/>
+    <w:lsdException w:name="Colorful Shading Accent 6" w:uiPriority="71"/>
+    <w:lsdException w:name="Colorful List Accent 6" w:uiPriority="72"/>
+    <w:lsdException w:name="Colorful Grid Accent 6" w:uiPriority="73"/>
+    <w:lsdException w:name="Subtle Emphasis" w:uiPriority="19" w:qFormat="1"/>
+    <w:lsdException w:name="Intense Emphasis" w:uiPriority="21" w:qFormat="1"/>
+    <w:lsdException w:name="Subtle Reference" w:uiPriority="31" w:qFormat="1"/>
+    <w:lsdException w:name="Intense Reference" w:uiPriority="32" w:qFormat="1"/>
+    <w:lsdException w:name="Book Title" w:uiPriority="33" w:qFormat="1"/>
+    <w:lsdException w:name="Bibliography" w:semiHidden="1" w:uiPriority="37" w:unhideWhenUsed="1"/>
+    <w:lsdException w:name="TOC Heading" w:semiHidden="1" w:uiPriority="39" w:unhideWhenUsed="1" w:qFormat="1"/>
+    <w:lsdException w:name="Plain Table 1" w:uiPriority="41"/>
+    <w:lsdException w:name="Plain Table 2" w:uiPriority="42"/>
+    <w:lsdException w:name="Plain Table 3" w:uiPriority="43"/>
+    <w:lsdException w:name="Plain Table 4" w:uiPriority="44"/>
+    <w:lsdException w:name="Plain Table 5" w:uiPriority="45"/>
+    <w:lsdException w:name="Grid Table Light" w:uiPriority="40"/>
+    <w:lsdException w:name="Grid Table 1 Light" w:uiPriority="46"/>
+    <w:lsdException w:name="Grid Table 2" w:uiPriority="47"/>
+    <w:lsdException w:name="Grid Table 3" w:uiPriority="48"/>
+    <w:lsdException w:name="Grid Table 4" w:uiPriority="49"/>
+    <w:lsdException w:name="Grid Table 5 Dark" w:uiPriority="50"/>
+    <w:lsdException w:name="Grid Table 6 Colorful" w:uiPriority="51"/>
+    <w:lsdException w:name="Grid Table 7 Colorful" w:uiPriority="52"/>
+    <w:lsdException w:name="Grid Table 1 Light Accent 1" w:uiPriority="46"/>
+    <w:lsdException w:name="Grid Table 2 Accent 1" w:uiPriority="47"/>
+    <w:lsdException w:name="Grid Table 3 Accent 1" w:uiPriority="48"/>
+    <w:lsdException w:name="Grid Table 4 Accent 1" w:uiPriority="49"/>
+    <w:lsdException w:name="Grid Table 5 Dark Accent 1" w:uiPriority="50"/>
+    <w:lsdException w:name="Grid Table 6 Colorful Accent 1" w:uiPriority="51"/>
+    <w:lsdException w:name="Grid Table 7 Colorful Accent 1" w:uiPriority="52"/>
+    <w:lsdException w:name="Grid Table 1 Light Accent 2" w:uiPriority="46"/>
+    <w:lsdException w:name="Grid Table 2 Accent 2" w:uiPriority="47"/>
+    <w:lsdException w:name="Grid Table 3 Accent 2" w:uiPriority="48"/>
+    <w:lsdException w:name="Grid Table 4 Accent 2" w:uiPriority="49"/>
+    <w:lsdException w:name="Grid Table 5 Dark Accent 2" w:uiPriority="50"/>
+    <w:lsdException w:name="Grid Table 6 Colorful Accent 2" w:uiPriority="51"/>
+    <w:lsdException w:name="Grid Table 7 Colorful Accent 2" w:uiPriority="52"/>
+    <w:lsdException w:name="Grid Table 1 Light Accent 3" w:uiPriority="46"/>
+    <w:lsdException w:name="Grid Table 2 Accent 3" w:uiPriority="47"/>
+    <w:lsdException w:name="Grid Table 3 Accent 3" w:uiPriority="48"/>
+    <w:lsdException w:name="Grid Table 4 Accent 3" w:uiPriority="49"/>
+    <w:lsdException w:name="Grid Table 5 Dark Accent 3" w:uiPriority="50"/>
+    <w:lsdException w:name="Grid Table 6 Colorful Accent 3" w:uiPriority="51"/>
+    <w:lsdException w:name="Grid Table 7 Colorful Accent 3" w:uiPriority="52"/>
+    <w:lsdException w:name="Grid Table 1 Light Accent 4" w:uiPriority="46"/>
+    <w:lsdException w:name="Grid Table 2 Accent 4" w:uiPriority="47"/>
+    <w:lsdException w:name="Grid Table 3 Accent 4" w:uiPriority="48"/>
+    <w:lsdException w:name="Grid Table 4 Accent 4" w:uiPriority="49"/>
+    <w:lsdException w:name="Grid Table 5 Dark Accent 4" w:uiPriority="50"/>
+    <w:lsdException w:name="Grid Table 6 Colorful Accent 4" w:uiPriority="51"/>
+    <w:lsdException w:name="Grid Table 7 Colorful Accent 4" w:uiPriority="52"/>
+    <w:lsdException w:name="Grid Table 1 Light Accent 5" w:uiPriority="46"/>
+    <w:lsdException w:name="Grid Table 2 Accent 5" w:uiPriority="47"/>
+    <w:lsdException w:name="Grid Table 3 Accent 5" w:uiPriority="48"/>
+    <w:lsdException w:name="Grid Table 4 Accent 5" w:uiPriority="49"/>
+    <w:lsdException w:name="Grid Table 5 Dark Accent 5" w:uiPriority="50"/>
+    <w:lsdException w:name="Grid Table 6 Colorful Accent 5" w:uiPriority="51"/>
+    <w:lsdException w:name="Grid Table 7 Colorful Accent 5" w:uiPriority="52"/>
+    <w:lsdException w:name="Grid Table 1 Light Accent 6" w:uiPriority="46"/>
+    <w:lsdException w:name="Grid Table 2 Accent 6" w:uiPriority="47"/>
+    <w:lsdException w:name="Grid Table 3 Accent 6" w:uiPriority="48"/>
+    <w:lsdException w:name="Grid Table 4 Accent 6" w:uiPriority="49"/>
+    <w:lsdException w:name="Grid Table 5 Dark Accent 6" w:uiPriority="50"/>
+    <w:lsdException w:name="Grid Table 6 Colorful Accent 6" w:uiPriority="51"/>
+    <w:lsdException w:name="Grid Table 7 Colorful Accent 6" w:uiPriority="52"/>
+    <w:lsdException w:name="List Table 1 Light" w:uiPriority="46"/>
+    <w:lsdException w:name="List Table 2" w:uiPriority="47"/>
+    <w:lsdException w:name="List Table 3" w:uiPriority="48"/>
+    <w:lsdException w:name="List Table 4" w:uiPriority="49"/>
+    <w:lsdException w:name="List Table 5 Dark" w:uiPriority="50"/>
+    <w:lsdException w:name="List Table 6 Colorful" w:uiPriority="51"/>
+    <w:lsdException w:name="List Table 7 Colorful" w:uiPriority="52"/>
+    <w:lsdException w:name="List Table 1 Light Accent 1" w:uiPriority="46"/>
+    <w:lsdException w:name="List Table 2 Accent 1" w:uiPriority="47"/>
+    <w:lsdException w:name="List Table 3 Accent 1" w:uiPriority="48"/>
+    <w:lsdException w:name="List Table 4 Accent 1" w:uiPriority="49"/>
+    <w:lsdException w:name="List Table 5 Dark Accent 1" w:uiPriority="50"/>
+    <w:lsdException w:name="List Table 6 Colorful Accent 1" w:uiPriority="51"/>
+    <w:lsdException w:name="List Table 7 Colorful Accent 1" w:uiPriority="52"/>
+    <w:lsdException w:name="List Table 1 Light Accent 2" w:uiPriority="46"/>
+    <w:lsdException w:name="List Table 2 Accent 2" w:uiPriority="47"/>
+    <w:lsdException w:name="List Table 3 Accent 2" w:uiPriority="48"/>
+    <w:lsdException w:name="List Table 4 Accent 2" w:uiPriority="49"/>
+    <w:lsdException w:name="List Table 5 Dark Accent 2" w:uiPriority="50"/>
+    <w:lsdException w:name="List Table 6 Colorful Accent 2" w:uiPriority="51"/>
+    <w:lsdException w:name="List Table 7 Colorful Accent 2" w:uiPriority="52"/>
+    <w:lsdException w:name="List Table 1 Light Accent 3" w:uiPriority="46"/>
+    <w:lsdException w:name="List Table 2 Accent 3" w:uiPriority="47"/>
+    <w:lsdException w:name="List Table 3 Accent 3" w:uiPriority="48"/>
+    <w:lsdException w:name="List Table 4 Accent 3" w:uiPriority="49"/>
+    <w:lsdException w:name="List Table 5 Dark Accent 3" w:uiPriority="50"/>
+    <w:lsdException w:name="List Table 6 Colorful Accent 3" w:uiPriority="51"/>
+    <w:lsdException w:name="List Table 7 Colorful Accent 3" w:uiPriority="52"/>
+    <w:lsdException w:name="List Table 1 Light Accent 4" w:uiPriority="46"/>
+    <w:lsdException w:name="List Table 2 Accent 4" w:uiPriority="47"/>
+    <w:lsdException w:name="List Table 3 Accent 4" w:uiPriority="48"/>
+    <w:lsdException w:name="List Table 4 Accent 4" w:uiPriority="49"/>
+    <w:lsdException w:name="List Table 5 Dark Accent 4" w:uiPriority="50"/>
+    <w:lsdException w:name="List Table 6 Colorful Accent 4" w:uiPriority="51"/>
+    <w:lsdException w:name="List Table 7 Colorful Accent 4" w:uiPriority="52"/>
+    <w:lsdException w:name="List Table 1 Light Accent 5" w:uiPriority="46"/>
+    <w:lsdException w:name="List Table 2 Accent 5" w:uiPriority="47"/>
+    <w:lsdException w:name="List Table 3 Accent 5" w:uiPriority="48"/>
+    <w:lsdException w:name="List Table 4 Accent 5" w:uiPriority="49"/>
+    <w:lsdException w:name="List Table 5 Dark Accent 5" w:uiPriority="50"/>
+    <w:lsdException w:name="List Table 6 Colorful Accent 5" w:uiPriority="51"/>
+    <w:lsdException w:name="List Table 7 Colorful Accent 5" w:uiPriority="52"/>
+    <w:lsdException w:name="List Table 1 Light Accent 6" w:uiPriority="46"/>
+    <w:lsdException w:name="List Table 2 Accent 6" w:uiPriority="47"/>
+    <w:lsdException w:name="List Table 3 Accent 6" w:uiPriority="48"/>
+    <w:lsdException w:name="List Table 4 Accent 6" w:uiPriority="49"/>
+    <w:lsdException w:name="List Table 5 Dark Accent 6" w:uiPriority="50"/>
+    <w:lsdException w:name="List Table 6 Colorful Accent 6" w:uiPriority="51"/>
+    <w:lsdException w:name="List Table 7 Colorful Accent 6" w:uiPriority="52"/>
   </w:latentStyles>
   <w:style w:type="paragraph" w:default="1" w:styleId="Normal">
     <w:name w:val="Normal"/>
@@ -5673,7 +6209,6 @@
     <w:uiPriority w:val="99"/>
     <w:semiHidden/>
     <w:unhideWhenUsed/>
-    <w:qFormat/>
     <w:tblPr>
       <w:tblInd w:w="0" w:type="dxa"/>
       <w:tblCellMar>
@@ -5807,7 +6342,6 @@
       <w:spacing w:after="0" w:line="240" w:lineRule="auto"/>
     </w:pPr>
     <w:tblPr>
-      <w:tblInd w:w="0" w:type="dxa"/>
       <w:tblBorders>
         <w:top w:val="single" w:sz="4" w:space="0" w:color="auto"/>
         <w:left w:val="single" w:sz="4" w:space="0" w:color="auto"/>
@@ -5816,12 +6350,6 @@
         <w:insideH w:val="single" w:sz="4" w:space="0" w:color="auto"/>
         <w:insideV w:val="single" w:sz="4" w:space="0" w:color="auto"/>
       </w:tblBorders>
-      <w:tblCellMar>
-        <w:top w:w="0" w:type="dxa"/>
-        <w:left w:w="108" w:type="dxa"/>
-        <w:bottom w:w="0" w:type="dxa"/>
-        <w:right w:w="108" w:type="dxa"/>
-      </w:tblCellMar>
     </w:tblPr>
   </w:style>
   <w:style w:type="character" w:customStyle="1" w:styleId="Overskrift4Tegn">
@@ -5865,6 +6393,32 @@
       <w:rFonts w:ascii="Tahoma" w:hAnsi="Tahoma" w:cs="Tahoma"/>
       <w:sz w:val="16"/>
       <w:szCs w:val="16"/>
+    </w:rPr>
+  </w:style>
+  <w:style w:type="character" w:styleId="Pladsholdertekst">
+    <w:name w:val="Placeholder Text"/>
+    <w:basedOn w:val="Standardskrifttypeiafsnit"/>
+    <w:uiPriority w:val="99"/>
+    <w:semiHidden/>
+    <w:rsid w:val="00D44719"/>
+    <w:rPr>
+      <w:color w:val="808080"/>
+    </w:rPr>
+  </w:style>
+  <w:style w:type="paragraph" w:styleId="NormalWeb">
+    <w:name w:val="Normal (Web)"/>
+    <w:basedOn w:val="Normal"/>
+    <w:uiPriority w:val="99"/>
+    <w:unhideWhenUsed/>
+    <w:rsid w:val="00D11153"/>
+    <w:pPr>
+      <w:spacing w:before="100" w:beforeAutospacing="1" w:after="100" w:afterAutospacing="1" w:line="240" w:lineRule="auto"/>
+    </w:pPr>
+    <w:rPr>
+      <w:rFonts w:ascii="Times New Roman" w:eastAsia="Times New Roman" w:hAnsi="Times New Roman" w:cs="Times New Roman"/>
+      <w:sz w:val="24"/>
+      <w:szCs w:val="24"/>
+      <w:lang w:eastAsia="da-DK"/>
     </w:rPr>
   </w:style>
 </w:styles>
@@ -6125,7 +6679,7 @@
   <a:extraClrSchemeLst/>
   <a:extLst>
     <a:ext uri="{05A4C25C-085E-4340-85A3-A5531E510DB2}">
-      <thm15:themeFamily xmlns:thm15="http://schemas.microsoft.com/office/thememl/2012/main" xmlns="" name="Office Theme" id="{62F939B6-93AF-4DB8-9C6B-D6C7DFDC589F}" vid="{4A3C46E8-61CC-4603-A589-7422A47A8E4A}"/>
+      <thm15:themeFamily xmlns:thm15="http://schemas.microsoft.com/office/thememl/2012/main" name="Office Theme" id="{62F939B6-93AF-4DB8-9C6B-D6C7DFDC589F}" vid="{4A3C46E8-61CC-4603-A589-7422A47A8E4A}"/>
     </a:ext>
   </a:extLst>
 </a:theme>
@@ -6136,7 +6690,7 @@
 </file>
 
 <file path=customXml/itemProps1.xml><?xml version="1.0" encoding="utf-8"?>
-<ds:datastoreItem xmlns:ds="http://schemas.openxmlformats.org/officeDocument/2006/customXml" ds:itemID="{8B3BC3AE-0F0C-4112-A444-A94CCCB0DF9D}">
+<ds:datastoreItem xmlns:ds="http://schemas.openxmlformats.org/officeDocument/2006/customXml" ds:itemID="{FB4F4B58-F6F8-4F92-AFEE-E84DE35FBC97}">
   <ds:schemaRefs>
     <ds:schemaRef ds:uri="http://schemas.openxmlformats.org/officeDocument/2006/bibliography"/>
   </ds:schemaRefs>

</xml_diff>